<commit_message>
math chapter 2 added
</commit_message>
<xml_diff>
--- a/SSC/MATH/Math-Chapter-2.docx
+++ b/SSC/MATH/Math-Chapter-2.docx
@@ -15,7 +15,7 @@
         <mc:AlternateContent>
           <mc:Choice Requires="wpg">
             <w:drawing>
-              <wp:anchor distT="0" distB="0" distL="114300" distR="114300" simplePos="0" relativeHeight="252044288" behindDoc="0" locked="0" layoutInCell="1" allowOverlap="1" wp14:anchorId="3AE05FEB" wp14:editId="0821EEC9">
+              <wp:anchor distT="0" distB="0" distL="114300" distR="114300" simplePos="0" relativeHeight="251666432" behindDoc="0" locked="0" layoutInCell="1" allowOverlap="1" wp14:anchorId="3AE05FEB" wp14:editId="3C093D67">
                 <wp:simplePos x="0" y="0"/>
                 <wp:positionH relativeFrom="column">
                   <wp:posOffset>-43132</wp:posOffset>
@@ -134,7 +134,7 @@
           </mc:Choice>
           <mc:Fallback>
             <w:pict>
-              <v:group w14:anchorId="3AE05FEB" id="Group 35" o:spid="_x0000_s1026" style="position:absolute;margin-left:-3.4pt;margin-top:157.35pt;width:211.05pt;height:83.5pt;z-index:252044288" coordsize="26802,10606" o:gfxdata="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">
+              <v:group w14:anchorId="3AE05FEB" id="Group 35" o:spid="_x0000_s1026" style="position:absolute;margin-left:-3.4pt;margin-top:157.35pt;width:211.05pt;height:83.5pt;z-index:251666432" coordsize="26802,10606" o:gfxdata="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">
                 <v:shapetype id="_x0000_t75" coordsize="21600,21600" o:spt="75" o:preferrelative="t" path="m@4@5l@4@11@9@11@9@5xe" filled="f" stroked="f">
                   <v:stroke joinstyle="miter"/>
                   <v:formulas>
@@ -203,7 +203,7 @@
           <w:noProof/>
         </w:rPr>
         <w:drawing>
-          <wp:anchor distT="0" distB="0" distL="114300" distR="114300" simplePos="0" relativeHeight="251837440" behindDoc="0" locked="0" layoutInCell="1" allowOverlap="1" wp14:anchorId="04E24D9F" wp14:editId="18D25828">
+          <wp:anchor distT="0" distB="0" distL="114300" distR="114300" simplePos="0" relativeHeight="251663360" behindDoc="0" locked="0" layoutInCell="1" allowOverlap="1" wp14:anchorId="04E24D9F" wp14:editId="498571F5">
             <wp:simplePos x="0" y="0"/>
             <wp:positionH relativeFrom="column">
               <wp:posOffset>0</wp:posOffset>
@@ -259,7 +259,7 @@
         <mc:AlternateContent>
           <mc:Choice Requires="wps">
             <w:drawing>
-              <wp:anchor distT="0" distB="0" distL="114300" distR="114300" simplePos="0" relativeHeight="252016640" behindDoc="0" locked="0" layoutInCell="1" allowOverlap="1" wp14:anchorId="290477F8" wp14:editId="588CC6C7">
+              <wp:anchor distT="0" distB="0" distL="114300" distR="114300" simplePos="0" relativeHeight="251664384" behindDoc="0" locked="0" layoutInCell="1" allowOverlap="1" wp14:anchorId="290477F8" wp14:editId="1F71A02B">
                 <wp:simplePos x="0" y="0"/>
                 <wp:positionH relativeFrom="column">
                   <wp:posOffset>-2392187</wp:posOffset>
@@ -340,7 +340,7 @@
           </mc:Choice>
           <mc:Fallback>
             <w:pict>
-              <v:shape w14:anchorId="290477F8" id="Text Box 19" o:spid="_x0000_s1029" type="#_x0000_t202" style="position:absolute;margin-left:-188.35pt;margin-top:7.15pt;width:26.5pt;height:27.05pt;z-index:252016640;visibility:visible;mso-wrap-style:square;mso-width-percent:0;mso-wrap-distance-left:9pt;mso-wrap-distance-top:0;mso-wrap-distance-right:9pt;mso-wrap-distance-bottom:0;mso-position-horizontal:absolute;mso-position-horizontal-relative:text;mso-position-vertical:absolute;mso-position-vertical-relative:text;mso-width-percent:0;mso-width-relative:margin;v-text-anchor:top" o:gfxdata="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" fillcolor="white [3201]" strokecolor="white [3212]" strokeweight=".5pt">
+              <v:shape w14:anchorId="290477F8" id="Text Box 19" o:spid="_x0000_s1029" type="#_x0000_t202" style="position:absolute;margin-left:-188.35pt;margin-top:7.15pt;width:26.5pt;height:27.05pt;z-index:251664384;visibility:visible;mso-wrap-style:square;mso-width-percent:0;mso-wrap-distance-left:9pt;mso-wrap-distance-top:0;mso-wrap-distance-right:9pt;mso-wrap-distance-bottom:0;mso-position-horizontal:absolute;mso-position-horizontal-relative:text;mso-position-vertical:absolute;mso-position-vertical-relative:text;mso-width-percent:0;mso-width-relative:margin;v-text-anchor:top" o:gfxdata="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" fillcolor="white [3201]" strokecolor="white [3212]" strokeweight=".5pt">
                 <v:textbox>
                   <w:txbxContent>
                     <w:p>
@@ -381,7 +381,7 @@
           <w:noProof/>
         </w:rPr>
         <w:drawing>
-          <wp:anchor distT="0" distB="0" distL="114300" distR="114300" simplePos="0" relativeHeight="251338752" behindDoc="0" locked="0" layoutInCell="1" allowOverlap="1" wp14:anchorId="74D8F00E" wp14:editId="2BB2AEBD">
+          <wp:anchor distT="0" distB="0" distL="114300" distR="114300" simplePos="0" relativeHeight="251645952" behindDoc="0" locked="0" layoutInCell="1" allowOverlap="1" wp14:anchorId="74D8F00E" wp14:editId="651A5521">
             <wp:simplePos x="0" y="0"/>
             <wp:positionH relativeFrom="column">
               <wp:posOffset>3175</wp:posOffset>
@@ -435,7 +435,7 @@
           <w:noProof/>
         </w:rPr>
         <w:drawing>
-          <wp:anchor distT="0" distB="0" distL="114300" distR="114300" simplePos="0" relativeHeight="251781120" behindDoc="0" locked="0" layoutInCell="1" allowOverlap="1" wp14:anchorId="3802F152" wp14:editId="00E65877">
+          <wp:anchor distT="0" distB="0" distL="114300" distR="114300" simplePos="0" relativeHeight="251662336" behindDoc="0" locked="0" layoutInCell="1" allowOverlap="1" wp14:anchorId="3802F152" wp14:editId="3E40C614">
             <wp:simplePos x="0" y="0"/>
             <wp:positionH relativeFrom="column">
               <wp:posOffset>0</wp:posOffset>
@@ -489,7 +489,7 @@
           <w:noProof/>
         </w:rPr>
         <w:drawing>
-          <wp:anchor distT="0" distB="0" distL="114300" distR="114300" simplePos="0" relativeHeight="251525120" behindDoc="0" locked="0" layoutInCell="1" allowOverlap="1" wp14:anchorId="1981C636" wp14:editId="1FDC6B81">
+          <wp:anchor distT="0" distB="0" distL="114300" distR="114300" simplePos="0" relativeHeight="251648000" behindDoc="0" locked="0" layoutInCell="1" allowOverlap="1" wp14:anchorId="1981C636" wp14:editId="55FBC71B">
             <wp:simplePos x="0" y="0"/>
             <wp:positionH relativeFrom="column">
               <wp:posOffset>-47625</wp:posOffset>
@@ -543,7 +543,7 @@
           <w:noProof/>
         </w:rPr>
         <w:drawing>
-          <wp:anchor distT="0" distB="0" distL="114300" distR="114300" simplePos="0" relativeHeight="251464704" behindDoc="0" locked="0" layoutInCell="1" allowOverlap="1" wp14:anchorId="4C587FAA" wp14:editId="2B852EF8">
+          <wp:anchor distT="0" distB="0" distL="114300" distR="114300" simplePos="0" relativeHeight="251646976" behindDoc="0" locked="0" layoutInCell="1" allowOverlap="1" wp14:anchorId="4C587FAA" wp14:editId="3712287B">
             <wp:simplePos x="0" y="0"/>
             <wp:positionH relativeFrom="column">
               <wp:posOffset>0</wp:posOffset>
@@ -604,9 +604,149 @@
           <w:noProof/>
         </w:rPr>
         <mc:AlternateContent>
+          <mc:Choice Requires="wps">
+            <w:drawing>
+              <wp:anchor distT="0" distB="0" distL="114300" distR="114300" simplePos="0" relativeHeight="251668480" behindDoc="0" locked="0" layoutInCell="1" allowOverlap="1" wp14:anchorId="35A386A0" wp14:editId="4EA7D013">
+                <wp:simplePos x="0" y="0"/>
+                <wp:positionH relativeFrom="column">
+                  <wp:posOffset>-149860</wp:posOffset>
+                </wp:positionH>
+                <wp:positionV relativeFrom="paragraph">
+                  <wp:posOffset>3101671</wp:posOffset>
+                </wp:positionV>
+                <wp:extent cx="336483" cy="294198"/>
+                <wp:effectExtent l="0" t="0" r="26035" b="10795"/>
+                <wp:wrapNone/>
+                <wp:docPr id="33" name="Text Box 33"/>
+                <wp:cNvGraphicFramePr/>
+                <a:graphic xmlns:a="http://schemas.openxmlformats.org/drawingml/2006/main">
+                  <a:graphicData uri="http://schemas.microsoft.com/office/word/2010/wordprocessingShape">
+                    <wps:wsp>
+                      <wps:cNvSpPr txBox="1"/>
+                      <wps:spPr>
+                        <a:xfrm>
+                          <a:off x="0" y="0"/>
+                          <a:ext cx="336483" cy="294198"/>
+                        </a:xfrm>
+                        <a:prstGeom prst="rect">
+                          <a:avLst/>
+                        </a:prstGeom>
+                        <a:solidFill>
+                          <a:schemeClr val="lt1"/>
+                        </a:solidFill>
+                        <a:ln w="6350">
+                          <a:solidFill>
+                            <a:schemeClr val="bg1"/>
+                          </a:solidFill>
+                        </a:ln>
+                      </wps:spPr>
+                      <wps:txbx>
+                        <w:txbxContent>
+                          <w:p>
+                            <w:pPr>
+                              <w:shd w:val="clear" w:color="auto" w:fill="000000" w:themeFill="text1"/>
+                              <w:rPr>
+                                <w:rFonts w:ascii="Kalpurush" w:hAnsi="Kalpurush" w:cs="Kalpurush"/>
+                                <w:sz w:val="20"/>
+                                <w:szCs w:val="16"/>
+                              </w:rPr>
+                            </w:pPr>
+                            <w:r>
+                              <w:rPr>
+                                <w:rFonts w:ascii="Nirmala UI" w:hAnsi="Nirmala UI" w:cs="Nirmala UI"/>
+                                <w:sz w:val="20"/>
+                                <w:szCs w:val="16"/>
+                              </w:rPr>
+                              <w:t>১</w:t>
+                            </w:r>
+                            <w:r>
+                              <w:rPr>
+                                <w:rFonts w:ascii="Nirmala UI" w:hAnsi="Nirmala UI" w:cs="Nirmala UI"/>
+                                <w:sz w:val="20"/>
+                                <w:szCs w:val="16"/>
+                              </w:rPr>
+                              <w:t>১</w:t>
+                            </w:r>
+                            <w:r>
+                              <w:rPr>
+                                <w:rFonts w:ascii="Kalpurush" w:hAnsi="Kalpurush" w:cs="Kalpurush"/>
+                                <w:sz w:val="20"/>
+                                <w:szCs w:val="16"/>
+                              </w:rPr>
+                              <w:t>.</w:t>
+                            </w:r>
+                          </w:p>
+                        </w:txbxContent>
+                      </wps:txbx>
+                      <wps:bodyPr rot="0" spcFirstLastPara="0" vertOverflow="overflow" horzOverflow="overflow" vert="horz" wrap="square" lIns="91440" tIns="45720" rIns="91440" bIns="45720" numCol="1" spcCol="0" rtlCol="0" fromWordArt="0" anchor="t" anchorCtr="0" forceAA="0" compatLnSpc="1">
+                        <a:prstTxWarp prst="textNoShape">
+                          <a:avLst/>
+                        </a:prstTxWarp>
+                        <a:noAutofit/>
+                      </wps:bodyPr>
+                    </wps:wsp>
+                  </a:graphicData>
+                </a:graphic>
+                <wp14:sizeRelV relativeFrom="margin">
+                  <wp14:pctHeight>0</wp14:pctHeight>
+                </wp14:sizeRelV>
+              </wp:anchor>
+            </w:drawing>
+          </mc:Choice>
+          <mc:Fallback>
+            <w:pict>
+              <v:shape w14:anchorId="35A386A0" id="Text Box 33" o:spid="_x0000_s1030" type="#_x0000_t202" style="position:absolute;margin-left:-11.8pt;margin-top:244.25pt;width:26.5pt;height:23.15pt;z-index:251668480;visibility:visible;mso-wrap-style:square;mso-height-percent:0;mso-wrap-distance-left:9pt;mso-wrap-distance-top:0;mso-wrap-distance-right:9pt;mso-wrap-distance-bottom:0;mso-position-horizontal:absolute;mso-position-horizontal-relative:text;mso-position-vertical:absolute;mso-position-vertical-relative:text;mso-height-percent:0;mso-height-relative:margin;v-text-anchor:top" o:gfxdata="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" fillcolor="white [3201]" strokecolor="white [3212]" strokeweight=".5pt">
+                <v:textbox>
+                  <w:txbxContent>
+                    <w:p>
+                      <w:pPr>
+                        <w:shd w:val="clear" w:color="auto" w:fill="000000" w:themeFill="text1"/>
+                        <w:rPr>
+                          <w:rFonts w:ascii="Kalpurush" w:hAnsi="Kalpurush" w:cs="Kalpurush"/>
+                          <w:sz w:val="20"/>
+                          <w:szCs w:val="16"/>
+                        </w:rPr>
+                      </w:pPr>
+                      <w:r>
+                        <w:rPr>
+                          <w:rFonts w:ascii="Nirmala UI" w:hAnsi="Nirmala UI" w:cs="Nirmala UI"/>
+                          <w:sz w:val="20"/>
+                          <w:szCs w:val="16"/>
+                        </w:rPr>
+                        <w:t>১</w:t>
+                      </w:r>
+                      <w:r>
+                        <w:rPr>
+                          <w:rFonts w:ascii="Nirmala UI" w:hAnsi="Nirmala UI" w:cs="Nirmala UI"/>
+                          <w:sz w:val="20"/>
+                          <w:szCs w:val="16"/>
+                        </w:rPr>
+                        <w:t>১</w:t>
+                      </w:r>
+                      <w:r>
+                        <w:rPr>
+                          <w:rFonts w:ascii="Kalpurush" w:hAnsi="Kalpurush" w:cs="Kalpurush"/>
+                          <w:sz w:val="20"/>
+                          <w:szCs w:val="16"/>
+                        </w:rPr>
+                        <w:t>.</w:t>
+                      </w:r>
+                    </w:p>
+                  </w:txbxContent>
+                </v:textbox>
+              </v:shape>
+            </w:pict>
+          </mc:Fallback>
+        </mc:AlternateContent>
+      </w:r>
+      <w:r>
+        <w:rPr>
+          <w:noProof/>
+        </w:rPr>
+        <mc:AlternateContent>
           <mc:Choice Requires="wpg">
             <w:drawing>
-              <wp:anchor distT="0" distB="0" distL="114300" distR="114300" simplePos="0" relativeHeight="251839488" behindDoc="0" locked="0" layoutInCell="1" allowOverlap="1" wp14:anchorId="2B69CA13" wp14:editId="6614F606">
+              <wp:anchor distT="0" distB="0" distL="114300" distR="114300" simplePos="0" relativeHeight="251654144" behindDoc="0" locked="0" layoutInCell="1" allowOverlap="1" wp14:anchorId="2B69CA13" wp14:editId="16E63721">
                 <wp:simplePos x="0" y="0"/>
                 <wp:positionH relativeFrom="column">
                   <wp:posOffset>-3145561</wp:posOffset>
@@ -725,11 +865,11 @@
           </mc:Choice>
           <mc:Fallback>
             <w:pict>
-              <v:group w14:anchorId="2B69CA13" id="Group 32" o:spid="_x0000_s1030" style="position:absolute;margin-left:-247.7pt;margin-top:-3.05pt;width:209.9pt;height:95.2pt;z-index:251839488" coordsize="26658,12090" o:gfxdata="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">
-                <v:shape id="Picture 1" o:spid="_x0000_s1031" type="#_x0000_t75" alt="Text, letter&#10;&#10;Description automatically generated" style="position:absolute;left:731;width:25927;height:12090;visibility:visible;mso-wrap-style:square" o:gfxdata="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">
+              <v:group w14:anchorId="2B69CA13" id="Group 32" o:spid="_x0000_s1031" style="position:absolute;margin-left:-247.7pt;margin-top:-3.05pt;width:209.9pt;height:95.2pt;z-index:251654144" coordsize="26658,12090" o:gfxdata="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">
+                <v:shape id="Picture 1" o:spid="_x0000_s1032" type="#_x0000_t75" alt="Text, letter&#10;&#10;Description automatically generated" style="position:absolute;left:731;width:25927;height:12090;visibility:visible;mso-wrap-style:square" o:gfxdata="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">
                   <v:imagedata r:id="rId14" o:title="Text, letter&#10;&#10;Description automatically generated"/>
                 </v:shape>
-                <v:shape id="Text Box 14" o:spid="_x0000_s1032" type="#_x0000_t202" style="position:absolute;top:365;width:3364;height:3438;visibility:visible;mso-wrap-style:square;v-text-anchor:top" o:gfxdata="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" fillcolor="white [3201]" strokecolor="white [3212]" strokeweight=".5pt">
+                <v:shape id="Text Box 14" o:spid="_x0000_s1033" type="#_x0000_t202" style="position:absolute;top:365;width:3364;height:3438;visibility:visible;mso-wrap-style:square;v-text-anchor:top" o:gfxdata="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" fillcolor="white [3201]" strokecolor="white [3212]" strokeweight=".5pt">
                   <v:textbox>
                     <w:txbxContent>
                       <w:p>
@@ -773,7 +913,7 @@
         <mc:AlternateContent>
           <mc:Choice Requires="wps">
             <w:drawing>
-              <wp:anchor distT="0" distB="0" distL="114300" distR="114300" simplePos="0" relativeHeight="252095488" behindDoc="0" locked="0" layoutInCell="1" allowOverlap="1" wp14:anchorId="2831EA5C" wp14:editId="4D2F386E">
+              <wp:anchor distT="0" distB="0" distL="114300" distR="114300" simplePos="0" relativeHeight="251664384" behindDoc="0" locked="0" layoutInCell="1" allowOverlap="1" wp14:anchorId="2831EA5C" wp14:editId="18DDB8BE">
                 <wp:simplePos x="0" y="0"/>
                 <wp:positionH relativeFrom="column">
                   <wp:posOffset>-79375</wp:posOffset>
@@ -857,7 +997,7 @@
           </mc:Choice>
           <mc:Fallback>
             <w:pict>
-              <v:shape w14:anchorId="2831EA5C" id="Text Box 27" o:spid="_x0000_s1033" type="#_x0000_t202" style="position:absolute;margin-left:-6.25pt;margin-top:180.3pt;width:28.9pt;height:23.85pt;z-index:252095488;visibility:visible;mso-wrap-style:square;mso-width-percent:0;mso-height-percent:0;mso-wrap-distance-left:9pt;mso-wrap-distance-top:0;mso-wrap-distance-right:9pt;mso-wrap-distance-bottom:0;mso-position-horizontal:absolute;mso-position-horizontal-relative:text;mso-position-vertical:absolute;mso-position-vertical-relative:text;mso-width-percent:0;mso-height-percent:0;mso-width-relative:margin;mso-height-relative:margin;v-text-anchor:top" o:gfxdata="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" fillcolor="white [3201]" strokecolor="white [3212]" strokeweight=".5pt">
+              <v:shape w14:anchorId="2831EA5C" id="Text Box 27" o:spid="_x0000_s1034" type="#_x0000_t202" style="position:absolute;margin-left:-6.25pt;margin-top:180.3pt;width:28.9pt;height:23.85pt;z-index:251664384;visibility:visible;mso-wrap-style:square;mso-width-percent:0;mso-height-percent:0;mso-wrap-distance-left:9pt;mso-wrap-distance-top:0;mso-wrap-distance-right:9pt;mso-wrap-distance-bottom:0;mso-position-horizontal:absolute;mso-position-horizontal-relative:text;mso-position-vertical:absolute;mso-position-vertical-relative:text;mso-width-percent:0;mso-height-percent:0;mso-width-relative:margin;mso-height-relative:margin;v-text-anchor:top" o:gfxdata="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" fillcolor="white [3201]" strokecolor="white [3212]" strokeweight=".5pt">
                 <v:textbox>
                   <w:txbxContent>
                     <w:p>
@@ -898,7 +1038,7 @@
           <w:noProof/>
         </w:rPr>
         <w:drawing>
-          <wp:anchor distT="0" distB="0" distL="114300" distR="114300" simplePos="0" relativeHeight="251716608" behindDoc="0" locked="0" layoutInCell="1" allowOverlap="1" wp14:anchorId="5EDACB6C" wp14:editId="2794B9DD">
+          <wp:anchor distT="0" distB="0" distL="114300" distR="114300" simplePos="0" relativeHeight="251652096" behindDoc="0" locked="0" layoutInCell="1" allowOverlap="1" wp14:anchorId="5EDACB6C" wp14:editId="0D051D01">
             <wp:simplePos x="0" y="0"/>
             <wp:positionH relativeFrom="column">
               <wp:posOffset>34925</wp:posOffset>
@@ -954,7 +1094,7 @@
         <mc:AlternateContent>
           <mc:Choice Requires="wps">
             <w:drawing>
-              <wp:anchor distT="0" distB="0" distL="114300" distR="114300" simplePos="0" relativeHeight="251652096" behindDoc="0" locked="0" layoutInCell="1" allowOverlap="1" wp14:anchorId="5CF1EAD2" wp14:editId="0FAB2E54">
+              <wp:anchor distT="0" distB="0" distL="114300" distR="114300" simplePos="0" relativeHeight="251649024" behindDoc="0" locked="0" layoutInCell="1" allowOverlap="1" wp14:anchorId="5CF1EAD2" wp14:editId="183669E3">
                 <wp:simplePos x="0" y="0"/>
                 <wp:positionH relativeFrom="column">
                   <wp:posOffset>-13691</wp:posOffset>
@@ -1038,7 +1178,7 @@
           </mc:Choice>
           <mc:Fallback>
             <w:pict>
-              <v:shape w14:anchorId="5CF1EAD2" id="Text Box 23" o:spid="_x0000_s1034" type="#_x0000_t202" style="position:absolute;margin-left:-1.1pt;margin-top:96.6pt;width:24.35pt;height:24.55pt;z-index:251652096;visibility:visible;mso-wrap-style:square;mso-width-percent:0;mso-height-percent:0;mso-wrap-distance-left:9pt;mso-wrap-distance-top:0;mso-wrap-distance-right:9pt;mso-wrap-distance-bottom:0;mso-position-horizontal:absolute;mso-position-horizontal-relative:text;mso-position-vertical:absolute;mso-position-vertical-relative:text;mso-width-percent:0;mso-height-percent:0;mso-width-relative:margin;mso-height-relative:margin;v-text-anchor:top" o:gfxdata="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" fillcolor="white [3201]" strokecolor="white [3212]" strokeweight=".5pt">
+              <v:shape w14:anchorId="5CF1EAD2" id="Text Box 23" o:spid="_x0000_s1035" type="#_x0000_t202" style="position:absolute;margin-left:-1.1pt;margin-top:96.6pt;width:24.35pt;height:24.55pt;z-index:251649024;visibility:visible;mso-wrap-style:square;mso-width-percent:0;mso-height-percent:0;mso-wrap-distance-left:9pt;mso-wrap-distance-top:0;mso-wrap-distance-right:9pt;mso-wrap-distance-bottom:0;mso-position-horizontal:absolute;mso-position-horizontal-relative:text;mso-position-vertical:absolute;mso-position-vertical-relative:text;mso-width-percent:0;mso-height-percent:0;mso-width-relative:margin;mso-height-relative:margin;v-text-anchor:top" o:gfxdata="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" fillcolor="white [3201]" strokecolor="white [3212]" strokeweight=".5pt">
                 <v:textbox>
                   <w:txbxContent>
                     <w:p>
@@ -1081,7 +1221,7 @@
         <mc:AlternateContent>
           <mc:Choice Requires="wps">
             <w:drawing>
-              <wp:anchor distT="0" distB="0" distL="114300" distR="114300" simplePos="0" relativeHeight="251588608" behindDoc="0" locked="0" layoutInCell="1" allowOverlap="1" wp14:anchorId="5575ED2D" wp14:editId="351CF43B">
+              <wp:anchor distT="0" distB="0" distL="114300" distR="114300" simplePos="0" relativeHeight="251645952" behindDoc="0" locked="0" layoutInCell="1" allowOverlap="1" wp14:anchorId="5575ED2D" wp14:editId="7A88D79E">
                 <wp:simplePos x="0" y="0"/>
                 <wp:positionH relativeFrom="column">
                   <wp:posOffset>-2709</wp:posOffset>
@@ -1165,7 +1305,7 @@
           </mc:Choice>
           <mc:Fallback>
             <w:pict>
-              <v:shape w14:anchorId="5575ED2D" id="Text Box 22" o:spid="_x0000_s1035" type="#_x0000_t202" style="position:absolute;margin-left:-.2pt;margin-top:-7.45pt;width:23.55pt;height:22.05pt;z-index:251588608;visibility:visible;mso-wrap-style:square;mso-width-percent:0;mso-height-percent:0;mso-wrap-distance-left:9pt;mso-wrap-distance-top:0;mso-wrap-distance-right:9pt;mso-wrap-distance-bottom:0;mso-position-horizontal:absolute;mso-position-horizontal-relative:text;mso-position-vertical:absolute;mso-position-vertical-relative:text;mso-width-percent:0;mso-height-percent:0;mso-width-relative:margin;mso-height-relative:margin;v-text-anchor:top" o:gfxdata="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" fillcolor="white [3201]" strokecolor="white [3212]" strokeweight=".5pt">
+              <v:shape w14:anchorId="5575ED2D" id="Text Box 22" o:spid="_x0000_s1036" type="#_x0000_t202" style="position:absolute;margin-left:-.2pt;margin-top:-7.45pt;width:23.55pt;height:22.05pt;z-index:251645952;visibility:visible;mso-wrap-style:square;mso-width-percent:0;mso-height-percent:0;mso-wrap-distance-left:9pt;mso-wrap-distance-top:0;mso-wrap-distance-right:9pt;mso-wrap-distance-bottom:0;mso-position-horizontal:absolute;mso-position-horizontal-relative:text;mso-position-vertical:absolute;mso-position-vertical-relative:text;mso-width-percent:0;mso-height-percent:0;mso-width-relative:margin;mso-height-relative:margin;v-text-anchor:top" o:gfxdata="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" fillcolor="white [3201]" strokecolor="white [3212]" strokeweight=".5pt">
                 <v:textbox>
                   <w:txbxContent>
                     <w:p>
@@ -1208,7 +1348,7 @@
         <mc:AlternateContent>
           <mc:Choice Requires="wps">
             <w:drawing>
-              <wp:anchor distT="0" distB="0" distL="114300" distR="114300" simplePos="0" relativeHeight="252065792" behindDoc="0" locked="0" layoutInCell="1" allowOverlap="1" wp14:anchorId="48EC7CEF" wp14:editId="0D3D63BF">
+              <wp:anchor distT="0" distB="0" distL="114300" distR="114300" simplePos="0" relativeHeight="251661312" behindDoc="0" locked="0" layoutInCell="1" allowOverlap="1" wp14:anchorId="48EC7CEF" wp14:editId="6EC4C467">
                 <wp:simplePos x="0" y="0"/>
                 <wp:positionH relativeFrom="column">
                   <wp:posOffset>-3168873</wp:posOffset>
@@ -1292,7 +1432,7 @@
           </mc:Choice>
           <mc:Fallback>
             <w:pict>
-              <v:shape w14:anchorId="48EC7CEF" id="Text Box 16" o:spid="_x0000_s1036" type="#_x0000_t202" style="position:absolute;margin-left:-249.5pt;margin-top:232.45pt;width:29pt;height:20.1pt;z-index:252065792;visibility:visible;mso-wrap-style:square;mso-width-percent:0;mso-height-percent:0;mso-wrap-distance-left:9pt;mso-wrap-distance-top:0;mso-wrap-distance-right:9pt;mso-wrap-distance-bottom:0;mso-position-horizontal:absolute;mso-position-horizontal-relative:text;mso-position-vertical:absolute;mso-position-vertical-relative:text;mso-width-percent:0;mso-height-percent:0;mso-width-relative:margin;mso-height-relative:margin;v-text-anchor:top" o:gfxdata="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" fillcolor="white [3201]" strokecolor="white [3212]" strokeweight=".5pt">
+              <v:shape w14:anchorId="48EC7CEF" id="Text Box 16" o:spid="_x0000_s1037" type="#_x0000_t202" style="position:absolute;margin-left:-249.5pt;margin-top:232.45pt;width:29pt;height:20.1pt;z-index:251661312;visibility:visible;mso-wrap-style:square;mso-width-percent:0;mso-height-percent:0;mso-wrap-distance-left:9pt;mso-wrap-distance-top:0;mso-wrap-distance-right:9pt;mso-wrap-distance-bottom:0;mso-position-horizontal:absolute;mso-position-horizontal-relative:text;mso-position-vertical:absolute;mso-position-vertical-relative:text;mso-width-percent:0;mso-height-percent:0;mso-width-relative:margin;mso-height-relative:margin;v-text-anchor:top" o:gfxdata="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" fillcolor="white [3201]" strokecolor="white [3212]" strokeweight=".5pt">
                 <v:textbox>
                   <w:txbxContent>
                     <w:p>
@@ -1335,7 +1475,7 @@
         <mc:AlternateContent>
           <mc:Choice Requires="wps">
             <w:drawing>
-              <wp:anchor distT="0" distB="0" distL="114300" distR="114300" simplePos="0" relativeHeight="251956224" behindDoc="0" locked="0" layoutInCell="1" allowOverlap="1" wp14:anchorId="6D67C5C4" wp14:editId="32D23940">
+              <wp:anchor distT="0" distB="0" distL="114300" distR="114300" simplePos="0" relativeHeight="251658240" behindDoc="0" locked="0" layoutInCell="1" allowOverlap="1" wp14:anchorId="6D67C5C4" wp14:editId="0DAF94F0">
                 <wp:simplePos x="0" y="0"/>
                 <wp:positionH relativeFrom="column">
                   <wp:posOffset>-3141857</wp:posOffset>
@@ -1419,7 +1559,7 @@
           </mc:Choice>
           <mc:Fallback>
             <w:pict>
-              <v:shape w14:anchorId="6D67C5C4" id="Text Box 15" o:spid="_x0000_s1037" type="#_x0000_t202" style="position:absolute;margin-left:-247.4pt;margin-top:84.25pt;width:26.45pt;height:20.55pt;z-index:251956224;visibility:visible;mso-wrap-style:square;mso-width-percent:0;mso-height-percent:0;mso-wrap-distance-left:9pt;mso-wrap-distance-top:0;mso-wrap-distance-right:9pt;mso-wrap-distance-bottom:0;mso-position-horizontal:absolute;mso-position-horizontal-relative:text;mso-position-vertical:absolute;mso-position-vertical-relative:text;mso-width-percent:0;mso-height-percent:0;mso-width-relative:margin;mso-height-relative:margin;v-text-anchor:top" o:gfxdata="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" fillcolor="white [3201]" strokecolor="white [3212]" strokeweight=".5pt">
+              <v:shape w14:anchorId="6D67C5C4" id="Text Box 15" o:spid="_x0000_s1038" type="#_x0000_t202" style="position:absolute;margin-left:-247.4pt;margin-top:84.25pt;width:26.45pt;height:20.55pt;z-index:251658240;visibility:visible;mso-wrap-style:square;mso-width-percent:0;mso-height-percent:0;mso-wrap-distance-left:9pt;mso-wrap-distance-top:0;mso-wrap-distance-right:9pt;mso-wrap-distance-bottom:0;mso-position-horizontal:absolute;mso-position-horizontal-relative:text;mso-position-vertical:absolute;mso-position-vertical-relative:text;mso-width-percent:0;mso-height-percent:0;mso-width-relative:margin;mso-height-relative:margin;v-text-anchor:top" o:gfxdata="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" fillcolor="white [3201]" strokecolor="white [3212]" strokeweight=".5pt">
                 <v:textbox>
                   <w:txbxContent>
                     <w:p>
@@ -1460,7 +1600,7 @@
           <w:noProof/>
         </w:rPr>
         <w:drawing>
-          <wp:inline distT="0" distB="0" distL="0" distR="0" wp14:anchorId="182BE4C2" wp14:editId="45EB2078">
+          <wp:inline distT="0" distB="0" distL="0" distR="0" wp14:anchorId="182BE4C2" wp14:editId="23F175DC">
             <wp:extent cx="2171700" cy="1186180"/>
             <wp:effectExtent l="0" t="0" r="0" b="0"/>
             <wp:docPr id="13" name="Picture 13" descr="Text, letter&#10;&#10;Description automatically generated"/>
@@ -1506,7 +1646,7 @@
           <w:noProof/>
         </w:rPr>
         <w:drawing>
-          <wp:inline distT="0" distB="0" distL="0" distR="0" wp14:anchorId="5E4730AC" wp14:editId="68497BBA">
+          <wp:inline distT="0" distB="0" distL="0" distR="0" wp14:anchorId="5E4730AC" wp14:editId="01433505">
             <wp:extent cx="2637155" cy="1105535"/>
             <wp:effectExtent l="0" t="0" r="0" b="0"/>
             <wp:docPr id="10" name="Picture 10" descr="Text, letter&#10;&#10;Description automatically generated"/>
@@ -1548,6 +1688,398 @@
           <w:rFonts w:ascii="Nirmala UI" w:eastAsiaTheme="minorEastAsia" w:hAnsi="Nirmala UI" w:cs="Nirmala UI"/>
         </w:rPr>
       </w:pPr>
+      <w:r>
+        <w:rPr>
+          <w:rFonts w:ascii="Nirmala UI" w:eastAsiaTheme="minorEastAsia" w:hAnsi="Nirmala UI" w:cs="Nirmala UI"/>
+          <w:noProof/>
+        </w:rPr>
+        <mc:AlternateContent>
+          <mc:Choice Requires="wps">
+            <w:drawing>
+              <wp:anchor distT="0" distB="0" distL="114300" distR="114300" simplePos="0" relativeHeight="251665408" behindDoc="0" locked="0" layoutInCell="1" allowOverlap="1" wp14:anchorId="09DAD53C" wp14:editId="0A55A7DC">
+                <wp:simplePos x="0" y="0"/>
+                <wp:positionH relativeFrom="column">
+                  <wp:posOffset>-208651</wp:posOffset>
+                </wp:positionH>
+                <wp:positionV relativeFrom="paragraph">
+                  <wp:posOffset>735742</wp:posOffset>
+                </wp:positionV>
+                <wp:extent cx="3431969" cy="4784907"/>
+                <wp:effectExtent l="0" t="0" r="16510" b="15875"/>
+                <wp:wrapNone/>
+                <wp:docPr id="9" name="Text Box 9"/>
+                <wp:cNvGraphicFramePr/>
+                <a:graphic xmlns:a="http://schemas.openxmlformats.org/drawingml/2006/main">
+                  <a:graphicData uri="http://schemas.microsoft.com/office/word/2010/wordprocessingShape">
+                    <wps:wsp>
+                      <wps:cNvSpPr txBox="1"/>
+                      <wps:spPr>
+                        <a:xfrm>
+                          <a:off x="0" y="0"/>
+                          <a:ext cx="3431969" cy="4784907"/>
+                        </a:xfrm>
+                        <a:prstGeom prst="rect">
+                          <a:avLst/>
+                        </a:prstGeom>
+                        <a:solidFill>
+                          <a:schemeClr val="lt1"/>
+                        </a:solidFill>
+                        <a:ln w="6350">
+                          <a:solidFill>
+                            <a:schemeClr val="bg1"/>
+                          </a:solidFill>
+                        </a:ln>
+                      </wps:spPr>
+                      <wps:txbx>
+                        <w:txbxContent>
+                          <w:tbl>
+                            <w:tblPr>
+                              <w:tblW w:w="0" w:type="auto"/>
+                              <w:tblCellSpacing w:w="0" w:type="dxa"/>
+                              <w:tblCellMar>
+                                <w:left w:w="0" w:type="dxa"/>
+                                <w:right w:w="0" w:type="dxa"/>
+                              </w:tblCellMar>
+                              <w:tblLook w:val="04A0" w:firstRow="1" w:lastRow="0" w:firstColumn="1" w:lastColumn="0" w:noHBand="0" w:noVBand="1"/>
+                            </w:tblPr>
+                            <w:tblGrid>
+                              <w:gridCol w:w="5168"/>
+                              <w:gridCol w:w="6"/>
+                            </w:tblGrid>
+                            <w:tr>
+                              <w:trPr>
+                                <w:gridAfter w:val="1"/>
+                                <w:trHeight w:val="1500"/>
+                                <w:tblCellSpacing w:w="0" w:type="dxa"/>
+                              </w:trPr>
+                              <w:tc>
+                                <w:tcPr>
+                                  <w:tcW w:w="5106" w:type="dxa"/>
+                                  <w:vAlign w:val="center"/>
+                                  <w:hideMark/>
+                                </w:tcPr>
+                                <w:p>
+                                  <w:pPr>
+                                    <w:rPr>
+                                      <w:sz w:val="20"/>
+                                    </w:rPr>
+                                  </w:pPr>
+                                  <w:r>
+                                    <w:rPr>
+                                      <w:noProof/>
+                                    </w:rPr>
+                                    <w:drawing>
+                                      <wp:inline distT="0" distB="0" distL="0" distR="0" wp14:anchorId="62EEE7E0" wp14:editId="310BB8CD">
+                                        <wp:extent cx="3282066" cy="1010285"/>
+                                        <wp:effectExtent l="0" t="0" r="0" b="0"/>
+                                        <wp:docPr id="1" name="Picture 1"/>
+                                        <wp:cNvGraphicFramePr>
+                                          <a:graphicFrameLocks xmlns:a="http://schemas.openxmlformats.org/drawingml/2006/main" noChangeAspect="1"/>
+                                        </wp:cNvGraphicFramePr>
+                                        <a:graphic xmlns:a="http://schemas.openxmlformats.org/drawingml/2006/main">
+                                          <a:graphicData uri="http://schemas.openxmlformats.org/drawingml/2006/picture">
+                                            <pic:pic xmlns:pic="http://schemas.openxmlformats.org/drawingml/2006/picture">
+                                              <pic:nvPicPr>
+                                                <pic:cNvPr id="1" name=""/>
+                                                <pic:cNvPicPr/>
+                                              </pic:nvPicPr>
+                                              <pic:blipFill>
+                                                <a:blip r:embed="rId18"/>
+                                                <a:stretch>
+                                                  <a:fillRect/>
+                                                </a:stretch>
+                                              </pic:blipFill>
+                                              <pic:spPr>
+                                                <a:xfrm>
+                                                  <a:off x="0" y="0"/>
+                                                  <a:ext cx="3332667" cy="1025861"/>
+                                                </a:xfrm>
+                                                <a:prstGeom prst="rect">
+                                                  <a:avLst/>
+                                                </a:prstGeom>
+                                              </pic:spPr>
+                                            </pic:pic>
+                                          </a:graphicData>
+                                        </a:graphic>
+                                      </wp:inline>
+                                    </w:drawing>
+                                  </w:r>
+                                </w:p>
+                              </w:tc>
+                            </w:tr>
+                            <w:tr>
+                              <w:trPr>
+                                <w:tblCellSpacing w:w="0" w:type="dxa"/>
+                              </w:trPr>
+                              <w:tc>
+                                <w:tcPr>
+                                  <w:tcW w:w="0" w:type="auto"/>
+                                  <w:vAlign w:val="center"/>
+                                  <w:hideMark/>
+                                </w:tcPr>
+                                <w:p>
+                                  <w:pPr>
+                                    <w:spacing w:after="0" w:line="240" w:lineRule="auto"/>
+                                    <w:rPr>
+                                      <w:rFonts w:asciiTheme="minorHAnsi" w:hAnsiTheme="minorHAnsi" w:cstheme="minorBidi"/>
+                                      <w:sz w:val="20"/>
+                                      <w:szCs w:val="20"/>
+                                      <w:lang w:eastAsia="en-GB"/>
+                                    </w:rPr>
+                                  </w:pPr>
+                                </w:p>
+                              </w:tc>
+                              <w:tc>
+                                <w:tcPr>
+                                  <w:tcW w:w="0" w:type="auto"/>
+                                  <w:vAlign w:val="center"/>
+                                  <w:hideMark/>
+                                </w:tcPr>
+                                <w:p>
+                                  <w:pPr>
+                                    <w:spacing w:after="0" w:line="240" w:lineRule="auto"/>
+                                    <w:rPr>
+                                      <w:sz w:val="24"/>
+                                      <w:szCs w:val="24"/>
+                                      <w:lang w:eastAsia="en-GB"/>
+                                    </w:rPr>
+                                  </w:pPr>
+                                </w:p>
+                              </w:tc>
+                            </w:tr>
+                          </w:tbl>
+                          <w:p>
+                            <w:r>
+                              <w:rPr>
+                                <w:noProof/>
+                              </w:rPr>
+                              <w:drawing>
+                                <wp:inline distT="0" distB="0" distL="0" distR="0" wp14:anchorId="1F5A251A" wp14:editId="683575FF">
+                                  <wp:extent cx="2194560" cy="1810349"/>
+                                  <wp:effectExtent l="0" t="0" r="0" b="0"/>
+                                  <wp:docPr id="29" name="Picture 29" descr="Text&#10;&#10;Description automatically generated with low confidence"/>
+                                  <wp:cNvGraphicFramePr>
+                                    <a:graphicFrameLocks xmlns:a="http://schemas.openxmlformats.org/drawingml/2006/main" noChangeAspect="1"/>
+                                  </wp:cNvGraphicFramePr>
+                                  <a:graphic xmlns:a="http://schemas.openxmlformats.org/drawingml/2006/main">
+                                    <a:graphicData uri="http://schemas.openxmlformats.org/drawingml/2006/picture">
+                                      <pic:pic xmlns:pic="http://schemas.openxmlformats.org/drawingml/2006/picture">
+                                        <pic:nvPicPr>
+                                          <pic:cNvPr id="29" name="Picture 29" descr="Text&#10;&#10;Description automatically generated with low confidence"/>
+                                          <pic:cNvPicPr/>
+                                        </pic:nvPicPr>
+                                        <pic:blipFill>
+                                          <a:blip r:embed="rId19"/>
+                                          <a:stretch>
+                                            <a:fillRect/>
+                                          </a:stretch>
+                                        </pic:blipFill>
+                                        <pic:spPr>
+                                          <a:xfrm>
+                                            <a:off x="0" y="0"/>
+                                            <a:ext cx="2212467" cy="1825121"/>
+                                          </a:xfrm>
+                                          <a:prstGeom prst="rect">
+                                            <a:avLst/>
+                                          </a:prstGeom>
+                                        </pic:spPr>
+                                      </pic:pic>
+                                    </a:graphicData>
+                                  </a:graphic>
+                                </wp:inline>
+                              </w:drawing>
+                            </w:r>
+                          </w:p>
+                        </w:txbxContent>
+                      </wps:txbx>
+                      <wps:bodyPr rot="0" spcFirstLastPara="0" vertOverflow="overflow" horzOverflow="overflow" vert="horz" wrap="square" lIns="91440" tIns="45720" rIns="91440" bIns="45720" numCol="1" spcCol="0" rtlCol="0" fromWordArt="0" anchor="t" anchorCtr="0" forceAA="0" compatLnSpc="1">
+                        <a:prstTxWarp prst="textNoShape">
+                          <a:avLst/>
+                        </a:prstTxWarp>
+                        <a:noAutofit/>
+                      </wps:bodyPr>
+                    </wps:wsp>
+                  </a:graphicData>
+                </a:graphic>
+                <wp14:sizeRelH relativeFrom="margin">
+                  <wp14:pctWidth>0</wp14:pctWidth>
+                </wp14:sizeRelH>
+                <wp14:sizeRelV relativeFrom="margin">
+                  <wp14:pctHeight>0</wp14:pctHeight>
+                </wp14:sizeRelV>
+              </wp:anchor>
+            </w:drawing>
+          </mc:Choice>
+          <mc:Fallback>
+            <w:pict>
+              <v:shape w14:anchorId="09DAD53C" id="Text Box 9" o:spid="_x0000_s1039" type="#_x0000_t202" style="position:absolute;margin-left:-16.45pt;margin-top:57.95pt;width:270.25pt;height:376.75pt;z-index:251665408;visibility:visible;mso-wrap-style:square;mso-width-percent:0;mso-height-percent:0;mso-wrap-distance-left:9pt;mso-wrap-distance-top:0;mso-wrap-distance-right:9pt;mso-wrap-distance-bottom:0;mso-position-horizontal:absolute;mso-position-horizontal-relative:text;mso-position-vertical:absolute;mso-position-vertical-relative:text;mso-width-percent:0;mso-height-percent:0;mso-width-relative:margin;mso-height-relative:margin;v-text-anchor:top" o:gfxdata="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" fillcolor="white [3201]" strokecolor="white [3212]" strokeweight=".5pt">
+                <v:textbox>
+                  <w:txbxContent>
+                    <w:tbl>
+                      <w:tblPr>
+                        <w:tblW w:w="0" w:type="auto"/>
+                        <w:tblCellSpacing w:w="0" w:type="dxa"/>
+                        <w:tblCellMar>
+                          <w:left w:w="0" w:type="dxa"/>
+                          <w:right w:w="0" w:type="dxa"/>
+                        </w:tblCellMar>
+                        <w:tblLook w:val="04A0" w:firstRow="1" w:lastRow="0" w:firstColumn="1" w:lastColumn="0" w:noHBand="0" w:noVBand="1"/>
+                      </w:tblPr>
+                      <w:tblGrid>
+                        <w:gridCol w:w="5168"/>
+                        <w:gridCol w:w="6"/>
+                      </w:tblGrid>
+                      <w:tr>
+                        <w:trPr>
+                          <w:gridAfter w:val="1"/>
+                          <w:trHeight w:val="1500"/>
+                          <w:tblCellSpacing w:w="0" w:type="dxa"/>
+                        </w:trPr>
+                        <w:tc>
+                          <w:tcPr>
+                            <w:tcW w:w="5106" w:type="dxa"/>
+                            <w:vAlign w:val="center"/>
+                            <w:hideMark/>
+                          </w:tcPr>
+                          <w:p>
+                            <w:pPr>
+                              <w:rPr>
+                                <w:sz w:val="20"/>
+                              </w:rPr>
+                            </w:pPr>
+                            <w:r>
+                              <w:rPr>
+                                <w:noProof/>
+                              </w:rPr>
+                              <w:drawing>
+                                <wp:inline distT="0" distB="0" distL="0" distR="0" wp14:anchorId="62EEE7E0" wp14:editId="310BB8CD">
+                                  <wp:extent cx="3282066" cy="1010285"/>
+                                  <wp:effectExtent l="0" t="0" r="0" b="0"/>
+                                  <wp:docPr id="1" name="Picture 1"/>
+                                  <wp:cNvGraphicFramePr>
+                                    <a:graphicFrameLocks xmlns:a="http://schemas.openxmlformats.org/drawingml/2006/main" noChangeAspect="1"/>
+                                  </wp:cNvGraphicFramePr>
+                                  <a:graphic xmlns:a="http://schemas.openxmlformats.org/drawingml/2006/main">
+                                    <a:graphicData uri="http://schemas.openxmlformats.org/drawingml/2006/picture">
+                                      <pic:pic xmlns:pic="http://schemas.openxmlformats.org/drawingml/2006/picture">
+                                        <pic:nvPicPr>
+                                          <pic:cNvPr id="1" name=""/>
+                                          <pic:cNvPicPr/>
+                                        </pic:nvPicPr>
+                                        <pic:blipFill>
+                                          <a:blip r:embed="rId18"/>
+                                          <a:stretch>
+                                            <a:fillRect/>
+                                          </a:stretch>
+                                        </pic:blipFill>
+                                        <pic:spPr>
+                                          <a:xfrm>
+                                            <a:off x="0" y="0"/>
+                                            <a:ext cx="3332667" cy="1025861"/>
+                                          </a:xfrm>
+                                          <a:prstGeom prst="rect">
+                                            <a:avLst/>
+                                          </a:prstGeom>
+                                        </pic:spPr>
+                                      </pic:pic>
+                                    </a:graphicData>
+                                  </a:graphic>
+                                </wp:inline>
+                              </w:drawing>
+                            </w:r>
+                          </w:p>
+                        </w:tc>
+                      </w:tr>
+                      <w:tr>
+                        <w:trPr>
+                          <w:tblCellSpacing w:w="0" w:type="dxa"/>
+                        </w:trPr>
+                        <w:tc>
+                          <w:tcPr>
+                            <w:tcW w:w="0" w:type="auto"/>
+                            <w:vAlign w:val="center"/>
+                            <w:hideMark/>
+                          </w:tcPr>
+                          <w:p>
+                            <w:pPr>
+                              <w:spacing w:after="0" w:line="240" w:lineRule="auto"/>
+                              <w:rPr>
+                                <w:rFonts w:asciiTheme="minorHAnsi" w:hAnsiTheme="minorHAnsi" w:cstheme="minorBidi"/>
+                                <w:sz w:val="20"/>
+                                <w:szCs w:val="20"/>
+                                <w:lang w:eastAsia="en-GB"/>
+                              </w:rPr>
+                            </w:pPr>
+                          </w:p>
+                        </w:tc>
+                        <w:tc>
+                          <w:tcPr>
+                            <w:tcW w:w="0" w:type="auto"/>
+                            <w:vAlign w:val="center"/>
+                            <w:hideMark/>
+                          </w:tcPr>
+                          <w:p>
+                            <w:pPr>
+                              <w:spacing w:after="0" w:line="240" w:lineRule="auto"/>
+                              <w:rPr>
+                                <w:sz w:val="24"/>
+                                <w:szCs w:val="24"/>
+                                <w:lang w:eastAsia="en-GB"/>
+                              </w:rPr>
+                            </w:pPr>
+                          </w:p>
+                        </w:tc>
+                      </w:tr>
+                    </w:tbl>
+                    <w:p>
+                      <w:r>
+                        <w:rPr>
+                          <w:noProof/>
+                        </w:rPr>
+                        <w:drawing>
+                          <wp:inline distT="0" distB="0" distL="0" distR="0" wp14:anchorId="1F5A251A" wp14:editId="683575FF">
+                            <wp:extent cx="2194560" cy="1810349"/>
+                            <wp:effectExtent l="0" t="0" r="0" b="0"/>
+                            <wp:docPr id="29" name="Picture 29" descr="Text&#10;&#10;Description automatically generated with low confidence"/>
+                            <wp:cNvGraphicFramePr>
+                              <a:graphicFrameLocks xmlns:a="http://schemas.openxmlformats.org/drawingml/2006/main" noChangeAspect="1"/>
+                            </wp:cNvGraphicFramePr>
+                            <a:graphic xmlns:a="http://schemas.openxmlformats.org/drawingml/2006/main">
+                              <a:graphicData uri="http://schemas.openxmlformats.org/drawingml/2006/picture">
+                                <pic:pic xmlns:pic="http://schemas.openxmlformats.org/drawingml/2006/picture">
+                                  <pic:nvPicPr>
+                                    <pic:cNvPr id="29" name="Picture 29" descr="Text&#10;&#10;Description automatically generated with low confidence"/>
+                                    <pic:cNvPicPr/>
+                                  </pic:nvPicPr>
+                                  <pic:blipFill>
+                                    <a:blip r:embed="rId19"/>
+                                    <a:stretch>
+                                      <a:fillRect/>
+                                    </a:stretch>
+                                  </pic:blipFill>
+                                  <pic:spPr>
+                                    <a:xfrm>
+                                      <a:off x="0" y="0"/>
+                                      <a:ext cx="2212467" cy="1825121"/>
+                                    </a:xfrm>
+                                    <a:prstGeom prst="rect">
+                                      <a:avLst/>
+                                    </a:prstGeom>
+                                  </pic:spPr>
+                                </pic:pic>
+                              </a:graphicData>
+                            </a:graphic>
+                          </wp:inline>
+                        </w:drawing>
+                      </w:r>
+                    </w:p>
+                  </w:txbxContent>
+                </v:textbox>
+              </v:shape>
+            </w:pict>
+          </mc:Fallback>
+        </mc:AlternateContent>
+      </w:r>
     </w:p>
     <w:p>
       <w:pPr>
@@ -1562,7 +2094,147 @@
         <mc:AlternateContent>
           <mc:Choice Requires="wps">
             <w:drawing>
-              <wp:anchor distT="0" distB="0" distL="114300" distR="114300" simplePos="0" relativeHeight="252096512" behindDoc="0" locked="0" layoutInCell="1" allowOverlap="1" wp14:anchorId="08B2FE23" wp14:editId="661C6A21">
+              <wp:anchor distT="0" distB="0" distL="114300" distR="114300" simplePos="0" relativeHeight="251670528" behindDoc="0" locked="0" layoutInCell="1" allowOverlap="1" wp14:anchorId="1EE92446" wp14:editId="13154864">
+                <wp:simplePos x="0" y="0"/>
+                <wp:positionH relativeFrom="column">
+                  <wp:posOffset>-111263</wp:posOffset>
+                </wp:positionH>
+                <wp:positionV relativeFrom="paragraph">
+                  <wp:posOffset>992837</wp:posOffset>
+                </wp:positionV>
+                <wp:extent cx="405517" cy="343815"/>
+                <wp:effectExtent l="0" t="0" r="13970" b="18415"/>
+                <wp:wrapNone/>
+                <wp:docPr id="45" name="Text Box 45"/>
+                <wp:cNvGraphicFramePr/>
+                <a:graphic xmlns:a="http://schemas.openxmlformats.org/drawingml/2006/main">
+                  <a:graphicData uri="http://schemas.microsoft.com/office/word/2010/wordprocessingShape">
+                    <wps:wsp>
+                      <wps:cNvSpPr txBox="1"/>
+                      <wps:spPr>
+                        <a:xfrm>
+                          <a:off x="0" y="0"/>
+                          <a:ext cx="405517" cy="343815"/>
+                        </a:xfrm>
+                        <a:prstGeom prst="rect">
+                          <a:avLst/>
+                        </a:prstGeom>
+                        <a:solidFill>
+                          <a:schemeClr val="lt1"/>
+                        </a:solidFill>
+                        <a:ln w="6350">
+                          <a:solidFill>
+                            <a:schemeClr val="bg1"/>
+                          </a:solidFill>
+                        </a:ln>
+                      </wps:spPr>
+                      <wps:txbx>
+                        <w:txbxContent>
+                          <w:p>
+                            <w:pPr>
+                              <w:shd w:val="clear" w:color="auto" w:fill="000000" w:themeFill="text1"/>
+                              <w:rPr>
+                                <w:rFonts w:ascii="Kalpurush" w:hAnsi="Kalpurush" w:cs="Kalpurush"/>
+                                <w:sz w:val="20"/>
+                                <w:szCs w:val="16"/>
+                              </w:rPr>
+                            </w:pPr>
+                            <w:r>
+                              <w:rPr>
+                                <w:rFonts w:ascii="Nirmala UI" w:hAnsi="Nirmala UI" w:cs="Nirmala UI"/>
+                                <w:sz w:val="20"/>
+                                <w:szCs w:val="16"/>
+                              </w:rPr>
+                              <w:t>১</w:t>
+                            </w:r>
+                            <w:r>
+                              <w:rPr>
+                                <w:rFonts w:ascii="Nirmala UI" w:hAnsi="Nirmala UI" w:cs="Nirmala UI"/>
+                                <w:sz w:val="20"/>
+                                <w:szCs w:val="16"/>
+                              </w:rPr>
+                              <w:t>২</w:t>
+                            </w:r>
+                            <w:r>
+                              <w:rPr>
+                                <w:rFonts w:ascii="Kalpurush" w:hAnsi="Kalpurush" w:cs="Kalpurush"/>
+                                <w:sz w:val="20"/>
+                                <w:szCs w:val="16"/>
+                              </w:rPr>
+                              <w:t>.</w:t>
+                            </w:r>
+                          </w:p>
+                        </w:txbxContent>
+                      </wps:txbx>
+                      <wps:bodyPr rot="0" spcFirstLastPara="0" vertOverflow="overflow" horzOverflow="overflow" vert="horz" wrap="square" lIns="91440" tIns="45720" rIns="91440" bIns="45720" numCol="1" spcCol="0" rtlCol="0" fromWordArt="0" anchor="t" anchorCtr="0" forceAA="0" compatLnSpc="1">
+                        <a:prstTxWarp prst="textNoShape">
+                          <a:avLst/>
+                        </a:prstTxWarp>
+                        <a:noAutofit/>
+                      </wps:bodyPr>
+                    </wps:wsp>
+                  </a:graphicData>
+                </a:graphic>
+                <wp14:sizeRelH relativeFrom="margin">
+                  <wp14:pctWidth>0</wp14:pctWidth>
+                </wp14:sizeRelH>
+              </wp:anchor>
+            </w:drawing>
+          </mc:Choice>
+          <mc:Fallback>
+            <w:pict>
+              <v:shape w14:anchorId="1EE92446" id="Text Box 45" o:spid="_x0000_s1040" type="#_x0000_t202" style="position:absolute;margin-left:-8.75pt;margin-top:78.2pt;width:31.95pt;height:27.05pt;z-index:251670528;visibility:visible;mso-wrap-style:square;mso-width-percent:0;mso-wrap-distance-left:9pt;mso-wrap-distance-top:0;mso-wrap-distance-right:9pt;mso-wrap-distance-bottom:0;mso-position-horizontal:absolute;mso-position-horizontal-relative:text;mso-position-vertical:absolute;mso-position-vertical-relative:text;mso-width-percent:0;mso-width-relative:margin;v-text-anchor:top" o:gfxdata="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" fillcolor="white [3201]" strokecolor="white [3212]" strokeweight=".5pt">
+                <v:textbox>
+                  <w:txbxContent>
+                    <w:p>
+                      <w:pPr>
+                        <w:shd w:val="clear" w:color="auto" w:fill="000000" w:themeFill="text1"/>
+                        <w:rPr>
+                          <w:rFonts w:ascii="Kalpurush" w:hAnsi="Kalpurush" w:cs="Kalpurush"/>
+                          <w:sz w:val="20"/>
+                          <w:szCs w:val="16"/>
+                        </w:rPr>
+                      </w:pPr>
+                      <w:r>
+                        <w:rPr>
+                          <w:rFonts w:ascii="Nirmala UI" w:hAnsi="Nirmala UI" w:cs="Nirmala UI"/>
+                          <w:sz w:val="20"/>
+                          <w:szCs w:val="16"/>
+                        </w:rPr>
+                        <w:t>১</w:t>
+                      </w:r>
+                      <w:r>
+                        <w:rPr>
+                          <w:rFonts w:ascii="Nirmala UI" w:hAnsi="Nirmala UI" w:cs="Nirmala UI"/>
+                          <w:sz w:val="20"/>
+                          <w:szCs w:val="16"/>
+                        </w:rPr>
+                        <w:t>২</w:t>
+                      </w:r>
+                      <w:r>
+                        <w:rPr>
+                          <w:rFonts w:ascii="Kalpurush" w:hAnsi="Kalpurush" w:cs="Kalpurush"/>
+                          <w:sz w:val="20"/>
+                          <w:szCs w:val="16"/>
+                        </w:rPr>
+                        <w:t>.</w:t>
+                      </w:r>
+                    </w:p>
+                  </w:txbxContent>
+                </v:textbox>
+              </v:shape>
+            </w:pict>
+          </mc:Fallback>
+        </mc:AlternateContent>
+      </w:r>
+      <w:r>
+        <w:rPr>
+          <w:noProof/>
+        </w:rPr>
+        <mc:AlternateContent>
+          <mc:Choice Requires="wps">
+            <w:drawing>
+              <wp:anchor distT="0" distB="0" distL="114300" distR="114300" simplePos="0" relativeHeight="251669504" behindDoc="0" locked="0" layoutInCell="1" allowOverlap="1" wp14:anchorId="08B2FE23" wp14:editId="3286DC6A">
                 <wp:simplePos x="0" y="0"/>
                 <wp:positionH relativeFrom="column">
                   <wp:posOffset>-3094354</wp:posOffset>
@@ -1646,7 +2318,7 @@
           </mc:Choice>
           <mc:Fallback>
             <w:pict>
-              <v:shape w14:anchorId="08B2FE23" id="Text Box 28" o:spid="_x0000_s1038" type="#_x0000_t202" style="position:absolute;margin-left:-243.65pt;margin-top:248.4pt;width:28.4pt;height:28.35pt;z-index:252096512;visibility:visible;mso-wrap-style:square;mso-width-percent:0;mso-height-percent:0;mso-wrap-distance-left:9pt;mso-wrap-distance-top:0;mso-wrap-distance-right:9pt;mso-wrap-distance-bottom:0;mso-position-horizontal:absolute;mso-position-horizontal-relative:text;mso-position-vertical:absolute;mso-position-vertical-relative:text;mso-width-percent:0;mso-height-percent:0;mso-width-relative:margin;mso-height-relative:margin;v-text-anchor:top" o:gfxdata="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" fillcolor="white [3201]" strokecolor="white [3212]" strokeweight=".5pt">
+              <v:shape w14:anchorId="08B2FE23" id="Text Box 28" o:spid="_x0000_s1041" type="#_x0000_t202" style="position:absolute;margin-left:-243.65pt;margin-top:248.4pt;width:28.4pt;height:28.35pt;z-index:251669504;visibility:visible;mso-wrap-style:square;mso-width-percent:0;mso-height-percent:0;mso-wrap-distance-left:9pt;mso-wrap-distance-top:0;mso-wrap-distance-right:9pt;mso-wrap-distance-bottom:0;mso-position-horizontal:absolute;mso-position-horizontal-relative:text;mso-position-vertical:absolute;mso-position-vertical-relative:text;mso-width-percent:0;mso-height-percent:0;mso-width-relative:margin;mso-height-relative:margin;v-text-anchor:top" o:gfxdata="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" fillcolor="white [3201]" strokecolor="white [3212]" strokeweight=".5pt">
                 <v:textbox>
                   <w:txbxContent>
                     <w:p>
@@ -1689,7 +2361,7 @@
         <mc:AlternateContent>
           <mc:Choice Requires="wps">
             <w:drawing>
-              <wp:anchor distT="0" distB="0" distL="114300" distR="114300" simplePos="0" relativeHeight="252075008" behindDoc="0" locked="0" layoutInCell="1" allowOverlap="1" wp14:anchorId="116D33F1" wp14:editId="6B2072D7">
+              <wp:anchor distT="0" distB="0" distL="114300" distR="114300" simplePos="0" relativeHeight="251668480" behindDoc="0" locked="0" layoutInCell="1" allowOverlap="1" wp14:anchorId="116D33F1" wp14:editId="7AC2938D">
                 <wp:simplePos x="0" y="0"/>
                 <wp:positionH relativeFrom="column">
                   <wp:posOffset>-3141856</wp:posOffset>
@@ -1773,7 +2445,7 @@
           </mc:Choice>
           <mc:Fallback>
             <w:pict>
-              <v:shape w14:anchorId="116D33F1" id="Text Box 25" o:spid="_x0000_s1039" type="#_x0000_t202" style="position:absolute;margin-left:-247.4pt;margin-top:136.3pt;width:34.6pt;height:27.05pt;z-index:252075008;visibility:visible;mso-wrap-style:square;mso-width-percent:0;mso-height-percent:0;mso-wrap-distance-left:9pt;mso-wrap-distance-top:0;mso-wrap-distance-right:9pt;mso-wrap-distance-bottom:0;mso-position-horizontal:absolute;mso-position-horizontal-relative:text;mso-position-vertical:absolute;mso-position-vertical-relative:text;mso-width-percent:0;mso-height-percent:0;mso-width-relative:margin;mso-height-relative:margin;v-text-anchor:top" o:gfxdata="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" fillcolor="white [3201]" strokecolor="white [3212]" strokeweight=".5pt">
+              <v:shape w14:anchorId="116D33F1" id="Text Box 25" o:spid="_x0000_s1042" type="#_x0000_t202" style="position:absolute;margin-left:-247.4pt;margin-top:136.3pt;width:34.6pt;height:27.05pt;z-index:251668480;visibility:visible;mso-wrap-style:square;mso-width-percent:0;mso-height-percent:0;mso-wrap-distance-left:9pt;mso-wrap-distance-top:0;mso-wrap-distance-right:9pt;mso-wrap-distance-bottom:0;mso-position-horizontal:absolute;mso-position-horizontal-relative:text;mso-position-vertical:absolute;mso-position-vertical-relative:text;mso-width-percent:0;mso-height-percent:0;mso-width-relative:margin;mso-height-relative:margin;v-text-anchor:top" o:gfxdata="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" fillcolor="white [3201]" strokecolor="white [3212]" strokeweight=".5pt">
                 <v:textbox>
                   <w:txbxContent>
                     <w:p>
@@ -1816,7 +2488,7 @@
         <mc:AlternateContent>
           <mc:Choice Requires="wps">
             <w:drawing>
-              <wp:anchor distT="0" distB="0" distL="114300" distR="114300" simplePos="0" relativeHeight="252070912" behindDoc="0" locked="0" layoutInCell="1" allowOverlap="1" wp14:anchorId="6BD2990B" wp14:editId="56E28FCD">
+              <wp:anchor distT="0" distB="0" distL="114300" distR="114300" simplePos="0" relativeHeight="251667456" behindDoc="0" locked="0" layoutInCell="1" allowOverlap="1" wp14:anchorId="6BD2990B" wp14:editId="15A383E5">
                 <wp:simplePos x="0" y="0"/>
                 <wp:positionH relativeFrom="column">
                   <wp:posOffset>-3171545</wp:posOffset>
@@ -1900,7 +2572,7 @@
           </mc:Choice>
           <mc:Fallback>
             <w:pict>
-              <v:shape w14:anchorId="6BD2990B" id="Text Box 24" o:spid="_x0000_s1040" type="#_x0000_t202" style="position:absolute;margin-left:-249.75pt;margin-top:40.45pt;width:25.7pt;height:21pt;z-index:252070912;visibility:visible;mso-wrap-style:square;mso-width-percent:0;mso-height-percent:0;mso-wrap-distance-left:9pt;mso-wrap-distance-top:0;mso-wrap-distance-right:9pt;mso-wrap-distance-bottom:0;mso-position-horizontal:absolute;mso-position-horizontal-relative:text;mso-position-vertical:absolute;mso-position-vertical-relative:text;mso-width-percent:0;mso-height-percent:0;mso-width-relative:margin;mso-height-relative:margin;v-text-anchor:top" o:gfxdata="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" fillcolor="white [3201]" strokecolor="white [3212]" strokeweight=".5pt">
+              <v:shape w14:anchorId="6BD2990B" id="Text Box 24" o:spid="_x0000_s1043" type="#_x0000_t202" style="position:absolute;margin-left:-249.75pt;margin-top:40.45pt;width:25.7pt;height:21pt;z-index:251667456;visibility:visible;mso-wrap-style:square;mso-width-percent:0;mso-height-percent:0;mso-wrap-distance-left:9pt;mso-wrap-distance-top:0;mso-wrap-distance-right:9pt;mso-wrap-distance-bottom:0;mso-position-horizontal:absolute;mso-position-horizontal-relative:text;mso-position-vertical:absolute;mso-position-vertical-relative:text;mso-width-percent:0;mso-height-percent:0;mso-width-relative:margin;mso-height-relative:margin;v-text-anchor:top" o:gfxdata="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" fillcolor="white [3201]" strokecolor="white [3212]" strokeweight=".5pt">
                 <v:textbox>
                   <w:txbxContent>
                     <w:p>
@@ -1943,7 +2615,7 @@
         <mc:AlternateContent>
           <mc:Choice Requires="wps">
             <w:drawing>
-              <wp:anchor distT="0" distB="0" distL="114300" distR="114300" simplePos="0" relativeHeight="252017664" behindDoc="0" locked="0" layoutInCell="1" allowOverlap="1" wp14:anchorId="5B5D69BE" wp14:editId="4CB38250">
+              <wp:anchor distT="0" distB="0" distL="114300" distR="114300" simplePos="0" relativeHeight="251665408" behindDoc="0" locked="0" layoutInCell="1" allowOverlap="1" wp14:anchorId="5B5D69BE" wp14:editId="3D07A735">
                 <wp:simplePos x="0" y="0"/>
                 <wp:positionH relativeFrom="column">
                   <wp:posOffset>-5447401</wp:posOffset>
@@ -2024,7 +2696,7 @@
           </mc:Choice>
           <mc:Fallback>
             <w:pict>
-              <v:shape w14:anchorId="5B5D69BE" id="Text Box 21" o:spid="_x0000_s1041" type="#_x0000_t202" style="position:absolute;margin-left:-428.95pt;margin-top:437.2pt;width:26.45pt;height:27.05pt;z-index:252017664;visibility:visible;mso-wrap-style:square;mso-width-percent:0;mso-wrap-distance-left:9pt;mso-wrap-distance-top:0;mso-wrap-distance-right:9pt;mso-wrap-distance-bottom:0;mso-position-horizontal:absolute;mso-position-horizontal-relative:text;mso-position-vertical:absolute;mso-position-vertical-relative:text;mso-width-percent:0;mso-width-relative:margin;v-text-anchor:top" o:gfxdata="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" fillcolor="white [3201]" strokecolor="white [3212]" strokeweight=".5pt">
+              <v:shape w14:anchorId="5B5D69BE" id="Text Box 21" o:spid="_x0000_s1044" type="#_x0000_t202" style="position:absolute;margin-left:-428.95pt;margin-top:437.2pt;width:26.45pt;height:27.05pt;z-index:251665408;visibility:visible;mso-wrap-style:square;mso-width-percent:0;mso-wrap-distance-left:9pt;mso-wrap-distance-top:0;mso-wrap-distance-right:9pt;mso-wrap-distance-bottom:0;mso-position-horizontal:absolute;mso-position-horizontal-relative:text;mso-position-vertical:absolute;mso-position-vertical-relative:text;mso-width-percent:0;mso-width-relative:margin;v-text-anchor:top" o:gfxdata="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" fillcolor="white [3201]" strokecolor="white [3212]" strokeweight=".5pt">
                 <v:textbox>
                   <w:txbxContent>
                     <w:p>
@@ -2067,7 +2739,7 @@
         <mc:AlternateContent>
           <mc:Choice Requires="wps">
             <w:drawing>
-              <wp:anchor distT="0" distB="0" distL="114300" distR="114300" simplePos="0" relativeHeight="251648000" behindDoc="0" locked="0" layoutInCell="1" allowOverlap="1" wp14:anchorId="033A9DC8" wp14:editId="1D9B24E9">
+              <wp:anchor distT="0" distB="0" distL="114300" distR="114300" simplePos="0" relativeHeight="251653120" behindDoc="0" locked="0" layoutInCell="1" allowOverlap="1" wp14:anchorId="033A9DC8" wp14:editId="69A66CE0">
                 <wp:simplePos x="0" y="0"/>
                 <wp:positionH relativeFrom="column">
                   <wp:posOffset>-5472801</wp:posOffset>
@@ -2148,7 +2820,7 @@
           </mc:Choice>
           <mc:Fallback>
             <w:pict>
-              <v:shape w14:anchorId="033A9DC8" id="Text Box 20" o:spid="_x0000_s1042" type="#_x0000_t202" style="position:absolute;margin-left:-430.95pt;margin-top:322.1pt;width:26.45pt;height:27.05pt;z-index:251648000;visibility:visible;mso-wrap-style:square;mso-width-percent:0;mso-wrap-distance-left:9pt;mso-wrap-distance-top:0;mso-wrap-distance-right:9pt;mso-wrap-distance-bottom:0;mso-position-horizontal:absolute;mso-position-horizontal-relative:text;mso-position-vertical:absolute;mso-position-vertical-relative:text;mso-width-percent:0;mso-width-relative:margin;v-text-anchor:top" o:gfxdata="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" fillcolor="white [3201]" strokecolor="white [3212]" strokeweight=".5pt">
+              <v:shape w14:anchorId="033A9DC8" id="Text Box 20" o:spid="_x0000_s1045" type="#_x0000_t202" style="position:absolute;margin-left:-430.95pt;margin-top:322.1pt;width:26.45pt;height:27.05pt;z-index:251653120;visibility:visible;mso-wrap-style:square;mso-width-percent:0;mso-wrap-distance-left:9pt;mso-wrap-distance-top:0;mso-wrap-distance-right:9pt;mso-wrap-distance-bottom:0;mso-position-horizontal:absolute;mso-position-horizontal-relative:text;mso-position-vertical:absolute;mso-position-vertical-relative:text;mso-width-percent:0;mso-width-relative:margin;v-text-anchor:top" o:gfxdata="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" fillcolor="white [3201]" strokecolor="white [3212]" strokeweight=".5pt">
                 <v:textbox>
                   <w:txbxContent>
                     <w:p>
@@ -2191,7 +2863,7 @@
         <mc:AlternateContent>
           <mc:Choice Requires="wps">
             <w:drawing>
-              <wp:anchor distT="0" distB="0" distL="114300" distR="114300" simplePos="0" relativeHeight="251584512" behindDoc="0" locked="0" layoutInCell="1" allowOverlap="1" wp14:anchorId="4DA500E3" wp14:editId="63E3BD0F">
+              <wp:anchor distT="0" distB="0" distL="114300" distR="114300" simplePos="0" relativeHeight="251650048" behindDoc="0" locked="0" layoutInCell="1" allowOverlap="1" wp14:anchorId="4DA500E3" wp14:editId="30ABB84D">
                 <wp:simplePos x="0" y="0"/>
                 <wp:positionH relativeFrom="column">
                   <wp:posOffset>-5472801</wp:posOffset>
@@ -2272,7 +2944,7 @@
           </mc:Choice>
           <mc:Fallback>
             <w:pict>
-              <v:shape w14:anchorId="4DA500E3" id="Text Box 18" o:spid="_x0000_s1043" type="#_x0000_t202" style="position:absolute;margin-left:-430.95pt;margin-top:136.25pt;width:26.45pt;height:27.05pt;z-index:251584512;visibility:visible;mso-wrap-style:square;mso-width-percent:0;mso-wrap-distance-left:9pt;mso-wrap-distance-top:0;mso-wrap-distance-right:9pt;mso-wrap-distance-bottom:0;mso-position-horizontal:absolute;mso-position-horizontal-relative:text;mso-position-vertical:absolute;mso-position-vertical-relative:text;mso-width-percent:0;mso-width-relative:margin;v-text-anchor:top" o:gfxdata="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" fillcolor="white [3201]" strokecolor="white [3212]" strokeweight=".5pt">
+              <v:shape w14:anchorId="4DA500E3" id="Text Box 18" o:spid="_x0000_s1046" type="#_x0000_t202" style="position:absolute;margin-left:-430.95pt;margin-top:136.25pt;width:26.45pt;height:27.05pt;z-index:251650048;visibility:visible;mso-wrap-style:square;mso-width-percent:0;mso-wrap-distance-left:9pt;mso-wrap-distance-top:0;mso-wrap-distance-right:9pt;mso-wrap-distance-bottom:0;mso-position-horizontal:absolute;mso-position-horizontal-relative:text;mso-position-vertical:absolute;mso-position-vertical-relative:text;mso-width-percent:0;mso-width-relative:margin;v-text-anchor:top" o:gfxdata="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" fillcolor="white [3201]" strokecolor="white [3212]" strokeweight=".5pt">
                 <v:textbox>
                   <w:txbxContent>
                     <w:p>
@@ -2315,7 +2987,7 @@
         <mc:AlternateContent>
           <mc:Choice Requires="wps">
             <w:drawing>
-              <wp:anchor distT="0" distB="0" distL="114300" distR="114300" simplePos="0" relativeHeight="251582464" behindDoc="0" locked="0" layoutInCell="1" allowOverlap="1" wp14:anchorId="2E887D34" wp14:editId="32D8CE0E">
+              <wp:anchor distT="0" distB="0" distL="114300" distR="114300" simplePos="0" relativeHeight="251649024" behindDoc="0" locked="0" layoutInCell="1" allowOverlap="1" wp14:anchorId="2E887D34" wp14:editId="46CA1D2A">
                 <wp:simplePos x="0" y="0"/>
                 <wp:positionH relativeFrom="column">
                   <wp:posOffset>-5483916</wp:posOffset>
@@ -2399,7 +3071,7 @@
           </mc:Choice>
           <mc:Fallback>
             <w:pict>
-              <v:shape w14:anchorId="2E887D34" id="Text Box 17" o:spid="_x0000_s1044" type="#_x0000_t202" style="position:absolute;margin-left:-431.8pt;margin-top:61.55pt;width:26.45pt;height:20.2pt;z-index:251582464;visibility:visible;mso-wrap-style:square;mso-width-percent:0;mso-height-percent:0;mso-wrap-distance-left:9pt;mso-wrap-distance-top:0;mso-wrap-distance-right:9pt;mso-wrap-distance-bottom:0;mso-position-horizontal:absolute;mso-position-horizontal-relative:text;mso-position-vertical:absolute;mso-position-vertical-relative:text;mso-width-percent:0;mso-height-percent:0;mso-width-relative:margin;mso-height-relative:margin;v-text-anchor:top" o:gfxdata="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" fillcolor="white [3201]" strokecolor="white [3212]" strokeweight=".5pt">
+              <v:shape w14:anchorId="2E887D34" id="Text Box 17" o:spid="_x0000_s1047" type="#_x0000_t202" style="position:absolute;margin-left:-431.8pt;margin-top:61.55pt;width:26.45pt;height:20.2pt;z-index:251649024;visibility:visible;mso-wrap-style:square;mso-width-percent:0;mso-height-percent:0;mso-wrap-distance-left:9pt;mso-wrap-distance-top:0;mso-wrap-distance-right:9pt;mso-wrap-distance-bottom:0;mso-position-horizontal:absolute;mso-position-horizontal-relative:text;mso-position-vertical:absolute;mso-position-vertical-relative:text;mso-width-percent:0;mso-height-percent:0;mso-width-relative:margin;mso-height-relative:margin;v-text-anchor:top" o:gfxdata="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" fillcolor="white [3201]" strokecolor="white [3212]" strokeweight=".5pt">
                 <v:textbox>
                   <w:txbxContent>
                     <w:p>
@@ -2437,8 +3109,8 @@
       </w:r>
     </w:p>
     <w:sectPr>
-      <w:headerReference w:type="default" r:id="rId18"/>
-      <w:footerReference w:type="default" r:id="rId19"/>
+      <w:headerReference w:type="default" r:id="rId20"/>
+      <w:footerReference w:type="default" r:id="rId21"/>
       <w:pgSz w:w="11906" w:h="16838" w:code="9"/>
       <w:pgMar w:top="900" w:right="1440" w:bottom="1440" w:left="1440" w:header="270" w:footer="586" w:gutter="0"/>
       <w:pgBorders w:offsetFrom="page">
@@ -2546,6 +3218,7 @@
   <w:p>
     <w:pPr>
       <w:pStyle w:val="Footer"/>
+      <w:jc w:val="center"/>
       <w:rPr>
         <w:sz w:val="16"/>
         <w:szCs w:val="12"/>

</xml_diff>

<commit_message>
math chpater 2 added
</commit_message>
<xml_diff>
--- a/SSC/MATH/Math-Chapter-2.docx
+++ b/SSC/MATH/Math-Chapter-2.docx
@@ -15,7 +15,7 @@
         <mc:AlternateContent>
           <mc:Choice Requires="wpg">
             <w:drawing>
-              <wp:anchor distT="0" distB="0" distL="114300" distR="114300" simplePos="0" relativeHeight="251666432" behindDoc="0" locked="0" layoutInCell="1" allowOverlap="1" wp14:anchorId="3AE05FEB" wp14:editId="3C093D67">
+              <wp:anchor distT="0" distB="0" distL="114300" distR="114300" simplePos="0" relativeHeight="251664384" behindDoc="0" locked="0" layoutInCell="1" allowOverlap="1" wp14:anchorId="3AE05FEB" wp14:editId="3C093D67">
                 <wp:simplePos x="0" y="0"/>
                 <wp:positionH relativeFrom="column">
                   <wp:posOffset>-43132</wp:posOffset>
@@ -134,7 +134,7 @@
           </mc:Choice>
           <mc:Fallback>
             <w:pict>
-              <v:group w14:anchorId="3AE05FEB" id="Group 35" o:spid="_x0000_s1026" style="position:absolute;margin-left:-3.4pt;margin-top:157.35pt;width:211.05pt;height:83.5pt;z-index:251666432" coordsize="26802,10606" o:gfxdata="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">
+              <v:group w14:anchorId="3AE05FEB" id="Group 35" o:spid="_x0000_s1026" style="position:absolute;margin-left:-3.4pt;margin-top:157.35pt;width:211.05pt;height:83.5pt;z-index:251664384" coordsize="26802,10606" o:gfxdata="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">
                 <v:shapetype id="_x0000_t75" coordsize="21600,21600" o:spt="75" o:preferrelative="t" path="m@4@5l@4@11@9@11@9@5xe" filled="f" stroked="f">
                   <v:stroke joinstyle="miter"/>
                   <v:formulas>
@@ -203,7 +203,7 @@
           <w:noProof/>
         </w:rPr>
         <w:drawing>
-          <wp:anchor distT="0" distB="0" distL="114300" distR="114300" simplePos="0" relativeHeight="251663360" behindDoc="0" locked="0" layoutInCell="1" allowOverlap="1" wp14:anchorId="04E24D9F" wp14:editId="498571F5">
+          <wp:anchor distT="0" distB="0" distL="114300" distR="114300" simplePos="0" relativeHeight="251659264" behindDoc="0" locked="0" layoutInCell="1" allowOverlap="1" wp14:anchorId="04E24D9F" wp14:editId="498571F5">
             <wp:simplePos x="0" y="0"/>
             <wp:positionH relativeFrom="column">
               <wp:posOffset>0</wp:posOffset>
@@ -259,7 +259,7 @@
         <mc:AlternateContent>
           <mc:Choice Requires="wps">
             <w:drawing>
-              <wp:anchor distT="0" distB="0" distL="114300" distR="114300" simplePos="0" relativeHeight="251664384" behindDoc="0" locked="0" layoutInCell="1" allowOverlap="1" wp14:anchorId="290477F8" wp14:editId="1F71A02B">
+              <wp:anchor distT="0" distB="0" distL="114300" distR="114300" simplePos="0" relativeHeight="251660288" behindDoc="0" locked="0" layoutInCell="1" allowOverlap="1" wp14:anchorId="290477F8" wp14:editId="1F71A02B">
                 <wp:simplePos x="0" y="0"/>
                 <wp:positionH relativeFrom="column">
                   <wp:posOffset>-2392187</wp:posOffset>
@@ -340,7 +340,7 @@
           </mc:Choice>
           <mc:Fallback>
             <w:pict>
-              <v:shape w14:anchorId="290477F8" id="Text Box 19" o:spid="_x0000_s1029" type="#_x0000_t202" style="position:absolute;margin-left:-188.35pt;margin-top:7.15pt;width:26.5pt;height:27.05pt;z-index:251664384;visibility:visible;mso-wrap-style:square;mso-width-percent:0;mso-wrap-distance-left:9pt;mso-wrap-distance-top:0;mso-wrap-distance-right:9pt;mso-wrap-distance-bottom:0;mso-position-horizontal:absolute;mso-position-horizontal-relative:text;mso-position-vertical:absolute;mso-position-vertical-relative:text;mso-width-percent:0;mso-width-relative:margin;v-text-anchor:top" o:gfxdata="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" fillcolor="white [3201]" strokecolor="white [3212]" strokeweight=".5pt">
+              <v:shape w14:anchorId="290477F8" id="Text Box 19" o:spid="_x0000_s1029" type="#_x0000_t202" style="position:absolute;margin-left:-188.35pt;margin-top:7.15pt;width:26.5pt;height:27.05pt;z-index:251660288;visibility:visible;mso-wrap-style:square;mso-width-percent:0;mso-wrap-distance-left:9pt;mso-wrap-distance-top:0;mso-wrap-distance-right:9pt;mso-wrap-distance-bottom:0;mso-position-horizontal:absolute;mso-position-horizontal-relative:text;mso-position-vertical:absolute;mso-position-vertical-relative:text;mso-width-percent:0;mso-width-relative:margin;v-text-anchor:top" o:gfxdata="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" fillcolor="white [3201]" strokecolor="white [3212]" strokeweight=".5pt">
                 <v:textbox>
                   <w:txbxContent>
                     <w:p>
@@ -435,7 +435,7 @@
           <w:noProof/>
         </w:rPr>
         <w:drawing>
-          <wp:anchor distT="0" distB="0" distL="114300" distR="114300" simplePos="0" relativeHeight="251662336" behindDoc="0" locked="0" layoutInCell="1" allowOverlap="1" wp14:anchorId="3802F152" wp14:editId="3E40C614">
+          <wp:anchor distT="0" distB="0" distL="114300" distR="114300" simplePos="0" relativeHeight="251658240" behindDoc="0" locked="0" layoutInCell="1" allowOverlap="1" wp14:anchorId="3802F152" wp14:editId="3E40C614">
             <wp:simplePos x="0" y="0"/>
             <wp:positionH relativeFrom="column">
               <wp:posOffset>0</wp:posOffset>
@@ -489,7 +489,7 @@
           <w:noProof/>
         </w:rPr>
         <w:drawing>
-          <wp:anchor distT="0" distB="0" distL="114300" distR="114300" simplePos="0" relativeHeight="251648000" behindDoc="0" locked="0" layoutInCell="1" allowOverlap="1" wp14:anchorId="1981C636" wp14:editId="55FBC71B">
+          <wp:anchor distT="0" distB="0" distL="114300" distR="114300" simplePos="0" relativeHeight="251649024" behindDoc="0" locked="0" layoutInCell="1" allowOverlap="1" wp14:anchorId="1981C636" wp14:editId="55FBC71B">
             <wp:simplePos x="0" y="0"/>
             <wp:positionH relativeFrom="column">
               <wp:posOffset>-47625</wp:posOffset>
@@ -543,7 +543,7 @@
           <w:noProof/>
         </w:rPr>
         <w:drawing>
-          <wp:anchor distT="0" distB="0" distL="114300" distR="114300" simplePos="0" relativeHeight="251646976" behindDoc="0" locked="0" layoutInCell="1" allowOverlap="1" wp14:anchorId="4C587FAA" wp14:editId="3712287B">
+          <wp:anchor distT="0" distB="0" distL="114300" distR="114300" simplePos="0" relativeHeight="251648000" behindDoc="0" locked="0" layoutInCell="1" allowOverlap="1" wp14:anchorId="4C587FAA" wp14:editId="3712287B">
             <wp:simplePos x="0" y="0"/>
             <wp:positionH relativeFrom="column">
               <wp:posOffset>0</wp:posOffset>
@@ -606,7 +606,7 @@
         <mc:AlternateContent>
           <mc:Choice Requires="wps">
             <w:drawing>
-              <wp:anchor distT="0" distB="0" distL="114300" distR="114300" simplePos="0" relativeHeight="251668480" behindDoc="0" locked="0" layoutInCell="1" allowOverlap="1" wp14:anchorId="35A386A0" wp14:editId="4EA7D013">
+              <wp:anchor distT="0" distB="0" distL="114300" distR="114300" simplePos="0" relativeHeight="251666432" behindDoc="0" locked="0" layoutInCell="1" allowOverlap="1" wp14:anchorId="35A386A0" wp14:editId="4EA7D013">
                 <wp:simplePos x="0" y="0"/>
                 <wp:positionH relativeFrom="column">
                   <wp:posOffset>-149860</wp:posOffset>
@@ -695,7 +695,7 @@
           </mc:Choice>
           <mc:Fallback>
             <w:pict>
-              <v:shape w14:anchorId="35A386A0" id="Text Box 33" o:spid="_x0000_s1030" type="#_x0000_t202" style="position:absolute;margin-left:-11.8pt;margin-top:244.25pt;width:26.5pt;height:23.15pt;z-index:251668480;visibility:visible;mso-wrap-style:square;mso-height-percent:0;mso-wrap-distance-left:9pt;mso-wrap-distance-top:0;mso-wrap-distance-right:9pt;mso-wrap-distance-bottom:0;mso-position-horizontal:absolute;mso-position-horizontal-relative:text;mso-position-vertical:absolute;mso-position-vertical-relative:text;mso-height-percent:0;mso-height-relative:margin;v-text-anchor:top" o:gfxdata="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" fillcolor="white [3201]" strokecolor="white [3212]" strokeweight=".5pt">
+              <v:shape w14:anchorId="35A386A0" id="Text Box 33" o:spid="_x0000_s1030" type="#_x0000_t202" style="position:absolute;margin-left:-11.8pt;margin-top:244.25pt;width:26.5pt;height:23.15pt;z-index:251666432;visibility:visible;mso-wrap-style:square;mso-height-percent:0;mso-wrap-distance-left:9pt;mso-wrap-distance-top:0;mso-wrap-distance-right:9pt;mso-wrap-distance-bottom:0;mso-position-horizontal:absolute;mso-position-horizontal-relative:text;mso-position-vertical:absolute;mso-position-vertical-relative:text;mso-height-percent:0;mso-height-relative:margin;v-text-anchor:top" o:gfxdata="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" fillcolor="white [3201]" strokecolor="white [3212]" strokeweight=".5pt">
                 <v:textbox>
                   <w:txbxContent>
                     <w:p>
@@ -746,7 +746,7 @@
         <mc:AlternateContent>
           <mc:Choice Requires="wpg">
             <w:drawing>
-              <wp:anchor distT="0" distB="0" distL="114300" distR="114300" simplePos="0" relativeHeight="251654144" behindDoc="0" locked="0" layoutInCell="1" allowOverlap="1" wp14:anchorId="2B69CA13" wp14:editId="16E63721">
+              <wp:anchor distT="0" distB="0" distL="114300" distR="114300" simplePos="0" relativeHeight="251655168" behindDoc="0" locked="0" layoutInCell="1" allowOverlap="1" wp14:anchorId="2B69CA13" wp14:editId="16E63721">
                 <wp:simplePos x="0" y="0"/>
                 <wp:positionH relativeFrom="column">
                   <wp:posOffset>-3145561</wp:posOffset>
@@ -865,7 +865,7 @@
           </mc:Choice>
           <mc:Fallback>
             <w:pict>
-              <v:group w14:anchorId="2B69CA13" id="Group 32" o:spid="_x0000_s1031" style="position:absolute;margin-left:-247.7pt;margin-top:-3.05pt;width:209.9pt;height:95.2pt;z-index:251654144" coordsize="26658,12090" o:gfxdata="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">
+              <v:group w14:anchorId="2B69CA13" id="Group 32" o:spid="_x0000_s1031" style="position:absolute;margin-left:-247.7pt;margin-top:-3.05pt;width:209.9pt;height:95.2pt;z-index:251655168" coordsize="26658,12090" o:gfxdata="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">
                 <v:shape id="Picture 1" o:spid="_x0000_s1032" type="#_x0000_t75" alt="Text, letter&#10;&#10;Description automatically generated" style="position:absolute;left:731;width:25927;height:12090;visibility:visible;mso-wrap-style:square" o:gfxdata="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">
                   <v:imagedata r:id="rId14" o:title="Text, letter&#10;&#10;Description automatically generated"/>
                 </v:shape>
@@ -913,7 +913,7 @@
         <mc:AlternateContent>
           <mc:Choice Requires="wps">
             <w:drawing>
-              <wp:anchor distT="0" distB="0" distL="114300" distR="114300" simplePos="0" relativeHeight="251664384" behindDoc="0" locked="0" layoutInCell="1" allowOverlap="1" wp14:anchorId="2831EA5C" wp14:editId="18DDB8BE">
+              <wp:anchor distT="0" distB="0" distL="114300" distR="114300" simplePos="0" relativeHeight="251661312" behindDoc="0" locked="0" layoutInCell="1" allowOverlap="1" wp14:anchorId="2831EA5C" wp14:editId="18DDB8BE">
                 <wp:simplePos x="0" y="0"/>
                 <wp:positionH relativeFrom="column">
                   <wp:posOffset>-79375</wp:posOffset>
@@ -997,7 +997,7 @@
           </mc:Choice>
           <mc:Fallback>
             <w:pict>
-              <v:shape w14:anchorId="2831EA5C" id="Text Box 27" o:spid="_x0000_s1034" type="#_x0000_t202" style="position:absolute;margin-left:-6.25pt;margin-top:180.3pt;width:28.9pt;height:23.85pt;z-index:251664384;visibility:visible;mso-wrap-style:square;mso-width-percent:0;mso-height-percent:0;mso-wrap-distance-left:9pt;mso-wrap-distance-top:0;mso-wrap-distance-right:9pt;mso-wrap-distance-bottom:0;mso-position-horizontal:absolute;mso-position-horizontal-relative:text;mso-position-vertical:absolute;mso-position-vertical-relative:text;mso-width-percent:0;mso-height-percent:0;mso-width-relative:margin;mso-height-relative:margin;v-text-anchor:top" o:gfxdata="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" fillcolor="white [3201]" strokecolor="white [3212]" strokeweight=".5pt">
+              <v:shape w14:anchorId="2831EA5C" id="Text Box 27" o:spid="_x0000_s1034" type="#_x0000_t202" style="position:absolute;margin-left:-6.25pt;margin-top:180.3pt;width:28.9pt;height:23.85pt;z-index:251661312;visibility:visible;mso-wrap-style:square;mso-width-percent:0;mso-height-percent:0;mso-wrap-distance-left:9pt;mso-wrap-distance-top:0;mso-wrap-distance-right:9pt;mso-wrap-distance-bottom:0;mso-position-horizontal:absolute;mso-position-horizontal-relative:text;mso-position-vertical:absolute;mso-position-vertical-relative:text;mso-width-percent:0;mso-height-percent:0;mso-width-relative:margin;mso-height-relative:margin;v-text-anchor:top" o:gfxdata="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" fillcolor="white [3201]" strokecolor="white [3212]" strokeweight=".5pt">
                 <v:textbox>
                   <w:txbxContent>
                     <w:p>
@@ -1038,7 +1038,7 @@
           <w:noProof/>
         </w:rPr>
         <w:drawing>
-          <wp:anchor distT="0" distB="0" distL="114300" distR="114300" simplePos="0" relativeHeight="251652096" behindDoc="0" locked="0" layoutInCell="1" allowOverlap="1" wp14:anchorId="5EDACB6C" wp14:editId="0D051D01">
+          <wp:anchor distT="0" distB="0" distL="114300" distR="114300" simplePos="0" relativeHeight="251653120" behindDoc="0" locked="0" layoutInCell="1" allowOverlap="1" wp14:anchorId="5EDACB6C" wp14:editId="0D051D01">
             <wp:simplePos x="0" y="0"/>
             <wp:positionH relativeFrom="column">
               <wp:posOffset>34925</wp:posOffset>
@@ -1094,7 +1094,7 @@
         <mc:AlternateContent>
           <mc:Choice Requires="wps">
             <w:drawing>
-              <wp:anchor distT="0" distB="0" distL="114300" distR="114300" simplePos="0" relativeHeight="251649024" behindDoc="0" locked="0" layoutInCell="1" allowOverlap="1" wp14:anchorId="5CF1EAD2" wp14:editId="183669E3">
+              <wp:anchor distT="0" distB="0" distL="114300" distR="114300" simplePos="0" relativeHeight="251650048" behindDoc="0" locked="0" layoutInCell="1" allowOverlap="1" wp14:anchorId="5CF1EAD2" wp14:editId="183669E3">
                 <wp:simplePos x="0" y="0"/>
                 <wp:positionH relativeFrom="column">
                   <wp:posOffset>-13691</wp:posOffset>
@@ -1178,7 +1178,7 @@
           </mc:Choice>
           <mc:Fallback>
             <w:pict>
-              <v:shape w14:anchorId="5CF1EAD2" id="Text Box 23" o:spid="_x0000_s1035" type="#_x0000_t202" style="position:absolute;margin-left:-1.1pt;margin-top:96.6pt;width:24.35pt;height:24.55pt;z-index:251649024;visibility:visible;mso-wrap-style:square;mso-width-percent:0;mso-height-percent:0;mso-wrap-distance-left:9pt;mso-wrap-distance-top:0;mso-wrap-distance-right:9pt;mso-wrap-distance-bottom:0;mso-position-horizontal:absolute;mso-position-horizontal-relative:text;mso-position-vertical:absolute;mso-position-vertical-relative:text;mso-width-percent:0;mso-height-percent:0;mso-width-relative:margin;mso-height-relative:margin;v-text-anchor:top" o:gfxdata="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" fillcolor="white [3201]" strokecolor="white [3212]" strokeweight=".5pt">
+              <v:shape w14:anchorId="5CF1EAD2" id="Text Box 23" o:spid="_x0000_s1035" type="#_x0000_t202" style="position:absolute;margin-left:-1.1pt;margin-top:96.6pt;width:24.35pt;height:24.55pt;z-index:251650048;visibility:visible;mso-wrap-style:square;mso-width-percent:0;mso-height-percent:0;mso-wrap-distance-left:9pt;mso-wrap-distance-top:0;mso-wrap-distance-right:9pt;mso-wrap-distance-bottom:0;mso-position-horizontal:absolute;mso-position-horizontal-relative:text;mso-position-vertical:absolute;mso-position-vertical-relative:text;mso-width-percent:0;mso-height-percent:0;mso-width-relative:margin;mso-height-relative:margin;v-text-anchor:top" o:gfxdata="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" fillcolor="white [3201]" strokecolor="white [3212]" strokeweight=".5pt">
                 <v:textbox>
                   <w:txbxContent>
                     <w:p>
@@ -1221,7 +1221,7 @@
         <mc:AlternateContent>
           <mc:Choice Requires="wps">
             <w:drawing>
-              <wp:anchor distT="0" distB="0" distL="114300" distR="114300" simplePos="0" relativeHeight="251645952" behindDoc="0" locked="0" layoutInCell="1" allowOverlap="1" wp14:anchorId="5575ED2D" wp14:editId="7A88D79E">
+              <wp:anchor distT="0" distB="0" distL="114300" distR="114300" simplePos="0" relativeHeight="251646976" behindDoc="0" locked="0" layoutInCell="1" allowOverlap="1" wp14:anchorId="5575ED2D" wp14:editId="7A88D79E">
                 <wp:simplePos x="0" y="0"/>
                 <wp:positionH relativeFrom="column">
                   <wp:posOffset>-2709</wp:posOffset>
@@ -1305,7 +1305,7 @@
           </mc:Choice>
           <mc:Fallback>
             <w:pict>
-              <v:shape w14:anchorId="5575ED2D" id="Text Box 22" o:spid="_x0000_s1036" type="#_x0000_t202" style="position:absolute;margin-left:-.2pt;margin-top:-7.45pt;width:23.55pt;height:22.05pt;z-index:251645952;visibility:visible;mso-wrap-style:square;mso-width-percent:0;mso-height-percent:0;mso-wrap-distance-left:9pt;mso-wrap-distance-top:0;mso-wrap-distance-right:9pt;mso-wrap-distance-bottom:0;mso-position-horizontal:absolute;mso-position-horizontal-relative:text;mso-position-vertical:absolute;mso-position-vertical-relative:text;mso-width-percent:0;mso-height-percent:0;mso-width-relative:margin;mso-height-relative:margin;v-text-anchor:top" o:gfxdata="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" fillcolor="white [3201]" strokecolor="white [3212]" strokeweight=".5pt">
+              <v:shape w14:anchorId="5575ED2D" id="Text Box 22" o:spid="_x0000_s1036" type="#_x0000_t202" style="position:absolute;margin-left:-.2pt;margin-top:-7.45pt;width:23.55pt;height:22.05pt;z-index:251646976;visibility:visible;mso-wrap-style:square;mso-width-percent:0;mso-height-percent:0;mso-wrap-distance-left:9pt;mso-wrap-distance-top:0;mso-wrap-distance-right:9pt;mso-wrap-distance-bottom:0;mso-position-horizontal:absolute;mso-position-horizontal-relative:text;mso-position-vertical:absolute;mso-position-vertical-relative:text;mso-width-percent:0;mso-height-percent:0;mso-width-relative:margin;mso-height-relative:margin;v-text-anchor:top" o:gfxdata="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" fillcolor="white [3201]" strokecolor="white [3212]" strokeweight=".5pt">
                 <v:textbox>
                   <w:txbxContent>
                     <w:p>
@@ -1348,7 +1348,7 @@
         <mc:AlternateContent>
           <mc:Choice Requires="wps">
             <w:drawing>
-              <wp:anchor distT="0" distB="0" distL="114300" distR="114300" simplePos="0" relativeHeight="251661312" behindDoc="0" locked="0" layoutInCell="1" allowOverlap="1" wp14:anchorId="48EC7CEF" wp14:editId="6EC4C467">
+              <wp:anchor distT="0" distB="0" distL="114300" distR="114300" simplePos="0" relativeHeight="251657216" behindDoc="0" locked="0" layoutInCell="1" allowOverlap="1" wp14:anchorId="48EC7CEF" wp14:editId="6EC4C467">
                 <wp:simplePos x="0" y="0"/>
                 <wp:positionH relativeFrom="column">
                   <wp:posOffset>-3168873</wp:posOffset>
@@ -1432,7 +1432,7 @@
           </mc:Choice>
           <mc:Fallback>
             <w:pict>
-              <v:shape w14:anchorId="48EC7CEF" id="Text Box 16" o:spid="_x0000_s1037" type="#_x0000_t202" style="position:absolute;margin-left:-249.5pt;margin-top:232.45pt;width:29pt;height:20.1pt;z-index:251661312;visibility:visible;mso-wrap-style:square;mso-width-percent:0;mso-height-percent:0;mso-wrap-distance-left:9pt;mso-wrap-distance-top:0;mso-wrap-distance-right:9pt;mso-wrap-distance-bottom:0;mso-position-horizontal:absolute;mso-position-horizontal-relative:text;mso-position-vertical:absolute;mso-position-vertical-relative:text;mso-width-percent:0;mso-height-percent:0;mso-width-relative:margin;mso-height-relative:margin;v-text-anchor:top" o:gfxdata="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" fillcolor="white [3201]" strokecolor="white [3212]" strokeweight=".5pt">
+              <v:shape w14:anchorId="48EC7CEF" id="Text Box 16" o:spid="_x0000_s1037" type="#_x0000_t202" style="position:absolute;margin-left:-249.5pt;margin-top:232.45pt;width:29pt;height:20.1pt;z-index:251657216;visibility:visible;mso-wrap-style:square;mso-width-percent:0;mso-height-percent:0;mso-wrap-distance-left:9pt;mso-wrap-distance-top:0;mso-wrap-distance-right:9pt;mso-wrap-distance-bottom:0;mso-position-horizontal:absolute;mso-position-horizontal-relative:text;mso-position-vertical:absolute;mso-position-vertical-relative:text;mso-width-percent:0;mso-height-percent:0;mso-width-relative:margin;mso-height-relative:margin;v-text-anchor:top" o:gfxdata="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" fillcolor="white [3201]" strokecolor="white [3212]" strokeweight=".5pt">
                 <v:textbox>
                   <w:txbxContent>
                     <w:p>
@@ -1475,7 +1475,7 @@
         <mc:AlternateContent>
           <mc:Choice Requires="wps">
             <w:drawing>
-              <wp:anchor distT="0" distB="0" distL="114300" distR="114300" simplePos="0" relativeHeight="251658240" behindDoc="0" locked="0" layoutInCell="1" allowOverlap="1" wp14:anchorId="6D67C5C4" wp14:editId="0DAF94F0">
+              <wp:anchor distT="0" distB="0" distL="114300" distR="114300" simplePos="0" relativeHeight="251656192" behindDoc="0" locked="0" layoutInCell="1" allowOverlap="1" wp14:anchorId="6D67C5C4" wp14:editId="0DAF94F0">
                 <wp:simplePos x="0" y="0"/>
                 <wp:positionH relativeFrom="column">
                   <wp:posOffset>-3141857</wp:posOffset>
@@ -1559,7 +1559,7 @@
           </mc:Choice>
           <mc:Fallback>
             <w:pict>
-              <v:shape w14:anchorId="6D67C5C4" id="Text Box 15" o:spid="_x0000_s1038" type="#_x0000_t202" style="position:absolute;margin-left:-247.4pt;margin-top:84.25pt;width:26.45pt;height:20.55pt;z-index:251658240;visibility:visible;mso-wrap-style:square;mso-width-percent:0;mso-height-percent:0;mso-wrap-distance-left:9pt;mso-wrap-distance-top:0;mso-wrap-distance-right:9pt;mso-wrap-distance-bottom:0;mso-position-horizontal:absolute;mso-position-horizontal-relative:text;mso-position-vertical:absolute;mso-position-vertical-relative:text;mso-width-percent:0;mso-height-percent:0;mso-width-relative:margin;mso-height-relative:margin;v-text-anchor:top" o:gfxdata="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" fillcolor="white [3201]" strokecolor="white [3212]" strokeweight=".5pt">
+              <v:shape w14:anchorId="6D67C5C4" id="Text Box 15" o:spid="_x0000_s1038" type="#_x0000_t202" style="position:absolute;margin-left:-247.4pt;margin-top:84.25pt;width:26.45pt;height:20.55pt;z-index:251656192;visibility:visible;mso-wrap-style:square;mso-width-percent:0;mso-height-percent:0;mso-wrap-distance-left:9pt;mso-wrap-distance-top:0;mso-wrap-distance-right:9pt;mso-wrap-distance-bottom:0;mso-position-horizontal:absolute;mso-position-horizontal-relative:text;mso-position-vertical:absolute;mso-position-vertical-relative:text;mso-width-percent:0;mso-height-percent:0;mso-width-relative:margin;mso-height-relative:margin;v-text-anchor:top" o:gfxdata="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" fillcolor="white [3201]" strokecolor="white [3212]" strokeweight=".5pt">
                 <v:textbox>
                   <w:txbxContent>
                     <w:p>
@@ -1696,7 +1696,7 @@
         <mc:AlternateContent>
           <mc:Choice Requires="wps">
             <w:drawing>
-              <wp:anchor distT="0" distB="0" distL="114300" distR="114300" simplePos="0" relativeHeight="251665408" behindDoc="0" locked="0" layoutInCell="1" allowOverlap="1" wp14:anchorId="09DAD53C" wp14:editId="0A55A7DC">
+              <wp:anchor distT="0" distB="0" distL="114300" distR="114300" simplePos="0" relativeHeight="251662336" behindDoc="0" locked="0" layoutInCell="1" allowOverlap="1" wp14:anchorId="09DAD53C" wp14:editId="0A55A7DC">
                 <wp:simplePos x="0" y="0"/>
                 <wp:positionH relativeFrom="column">
                   <wp:posOffset>-208651</wp:posOffset>
@@ -1854,19 +1854,19 @@
                                 <w:noProof/>
                               </w:rPr>
                               <w:drawing>
-                                <wp:inline distT="0" distB="0" distL="0" distR="0" wp14:anchorId="1F5A251A" wp14:editId="683575FF">
-                                  <wp:extent cx="2194560" cy="1810349"/>
+                                <wp:inline distT="0" distB="0" distL="0" distR="0" wp14:anchorId="1F5A251A" wp14:editId="580764FE">
+                                  <wp:extent cx="2194758" cy="1810512"/>
                                   <wp:effectExtent l="0" t="0" r="0" b="0"/>
                                   <wp:docPr id="29" name="Picture 29" descr="Text&#10;&#10;Description automatically generated with low confidence"/>
                                   <wp:cNvGraphicFramePr>
-                                    <a:graphicFrameLocks xmlns:a="http://schemas.openxmlformats.org/drawingml/2006/main" noChangeAspect="1"/>
+                                    <a:graphicFrameLocks xmlns:a="http://schemas.openxmlformats.org/drawingml/2006/main"/>
                                   </wp:cNvGraphicFramePr>
                                   <a:graphic xmlns:a="http://schemas.openxmlformats.org/drawingml/2006/main">
                                     <a:graphicData uri="http://schemas.openxmlformats.org/drawingml/2006/picture">
                                       <pic:pic xmlns:pic="http://schemas.openxmlformats.org/drawingml/2006/picture">
                                         <pic:nvPicPr>
                                           <pic:cNvPr id="29" name="Picture 29" descr="Text&#10;&#10;Description automatically generated with low confidence"/>
-                                          <pic:cNvPicPr/>
+                                          <pic:cNvPicPr preferRelativeResize="0"/>
                                         </pic:nvPicPr>
                                         <pic:blipFill>
                                           <a:blip r:embed="rId19"/>
@@ -1877,7 +1877,7 @@
                                         <pic:spPr>
                                           <a:xfrm>
                                             <a:off x="0" y="0"/>
-                                            <a:ext cx="2212467" cy="1825121"/>
+                                            <a:ext cx="2194758" cy="1810512"/>
                                           </a:xfrm>
                                           <a:prstGeom prst="rect">
                                             <a:avLst/>
@@ -1912,7 +1912,7 @@
           </mc:Choice>
           <mc:Fallback>
             <w:pict>
-              <v:shape w14:anchorId="09DAD53C" id="Text Box 9" o:spid="_x0000_s1039" type="#_x0000_t202" style="position:absolute;margin-left:-16.45pt;margin-top:57.95pt;width:270.25pt;height:376.75pt;z-index:251665408;visibility:visible;mso-wrap-style:square;mso-width-percent:0;mso-height-percent:0;mso-wrap-distance-left:9pt;mso-wrap-distance-top:0;mso-wrap-distance-right:9pt;mso-wrap-distance-bottom:0;mso-position-horizontal:absolute;mso-position-horizontal-relative:text;mso-position-vertical:absolute;mso-position-vertical-relative:text;mso-width-percent:0;mso-height-percent:0;mso-width-relative:margin;mso-height-relative:margin;v-text-anchor:top" o:gfxdata="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" fillcolor="white [3201]" strokecolor="white [3212]" strokeweight=".5pt">
+              <v:shape w14:anchorId="09DAD53C" id="Text Box 9" o:spid="_x0000_s1039" type="#_x0000_t202" style="position:absolute;margin-left:-16.45pt;margin-top:57.95pt;width:270.25pt;height:376.75pt;z-index:251662336;visibility:visible;mso-wrap-style:square;mso-width-percent:0;mso-height-percent:0;mso-wrap-distance-left:9pt;mso-wrap-distance-top:0;mso-wrap-distance-right:9pt;mso-wrap-distance-bottom:0;mso-position-horizontal:absolute;mso-position-horizontal-relative:text;mso-position-vertical:absolute;mso-position-vertical-relative:text;mso-width-percent:0;mso-height-percent:0;mso-width-relative:margin;mso-height-relative:margin;v-text-anchor:top" o:gfxdata="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" fillcolor="white [3201]" strokecolor="white [3212]" strokeweight=".5pt">
                 <v:textbox>
                   <w:txbxContent>
                     <w:tbl>
@@ -2037,19 +2037,19 @@
                           <w:noProof/>
                         </w:rPr>
                         <w:drawing>
-                          <wp:inline distT="0" distB="0" distL="0" distR="0" wp14:anchorId="1F5A251A" wp14:editId="683575FF">
-                            <wp:extent cx="2194560" cy="1810349"/>
+                          <wp:inline distT="0" distB="0" distL="0" distR="0" wp14:anchorId="1F5A251A" wp14:editId="580764FE">
+                            <wp:extent cx="2194758" cy="1810512"/>
                             <wp:effectExtent l="0" t="0" r="0" b="0"/>
                             <wp:docPr id="29" name="Picture 29" descr="Text&#10;&#10;Description automatically generated with low confidence"/>
                             <wp:cNvGraphicFramePr>
-                              <a:graphicFrameLocks xmlns:a="http://schemas.openxmlformats.org/drawingml/2006/main" noChangeAspect="1"/>
+                              <a:graphicFrameLocks xmlns:a="http://schemas.openxmlformats.org/drawingml/2006/main"/>
                             </wp:cNvGraphicFramePr>
                             <a:graphic xmlns:a="http://schemas.openxmlformats.org/drawingml/2006/main">
                               <a:graphicData uri="http://schemas.openxmlformats.org/drawingml/2006/picture">
                                 <pic:pic xmlns:pic="http://schemas.openxmlformats.org/drawingml/2006/picture">
                                   <pic:nvPicPr>
                                     <pic:cNvPr id="29" name="Picture 29" descr="Text&#10;&#10;Description automatically generated with low confidence"/>
-                                    <pic:cNvPicPr/>
+                                    <pic:cNvPicPr preferRelativeResize="0"/>
                                   </pic:nvPicPr>
                                   <pic:blipFill>
                                     <a:blip r:embed="rId19"/>
@@ -2060,7 +2060,7 @@
                                   <pic:spPr>
                                     <a:xfrm>
                                       <a:off x="0" y="0"/>
-                                      <a:ext cx="2212467" cy="1825121"/>
+                                      <a:ext cx="2194758" cy="1810512"/>
                                     </a:xfrm>
                                     <a:prstGeom prst="rect">
                                       <a:avLst/>
@@ -2094,17 +2094,17 @@
         <mc:AlternateContent>
           <mc:Choice Requires="wps">
             <w:drawing>
-              <wp:anchor distT="0" distB="0" distL="114300" distR="114300" simplePos="0" relativeHeight="251670528" behindDoc="0" locked="0" layoutInCell="1" allowOverlap="1" wp14:anchorId="1EE92446" wp14:editId="13154864">
+              <wp:anchor distT="0" distB="0" distL="114300" distR="114300" simplePos="0" relativeHeight="251669504" behindDoc="0" locked="0" layoutInCell="1" allowOverlap="1" wp14:anchorId="1EE92446" wp14:editId="11CB70E3">
                 <wp:simplePos x="0" y="0"/>
                 <wp:positionH relativeFrom="column">
-                  <wp:posOffset>-111263</wp:posOffset>
+                  <wp:posOffset>-152400</wp:posOffset>
                 </wp:positionH>
                 <wp:positionV relativeFrom="paragraph">
-                  <wp:posOffset>992837</wp:posOffset>
+                  <wp:posOffset>925195</wp:posOffset>
                 </wp:positionV>
-                <wp:extent cx="405517" cy="343815"/>
-                <wp:effectExtent l="0" t="0" r="13970" b="18415"/>
-                <wp:wrapNone/>
+                <wp:extent cx="381000" cy="294005"/>
+                <wp:effectExtent l="0" t="0" r="19050" b="10795"/>
+                <wp:wrapSquare wrapText="bothSides"/>
                 <wp:docPr id="45" name="Text Box 45"/>
                 <wp:cNvGraphicFramePr/>
                 <a:graphic xmlns:a="http://schemas.openxmlformats.org/drawingml/2006/main">
@@ -2114,7 +2114,7 @@
                       <wps:spPr>
                         <a:xfrm>
                           <a:off x="0" y="0"/>
-                          <a:ext cx="405517" cy="343815"/>
+                          <a:ext cx="381000" cy="294005"/>
                         </a:xfrm>
                         <a:prstGeom prst="rect">
                           <a:avLst/>
@@ -2157,6 +2157,14 @@
                             </w:r>
                             <w:r>
                               <w:rPr>
+                                <w:rFonts w:ascii="Nirmala UI" w:hAnsi="Nirmala UI" w:cs="Nirmala UI"/>
+                                <w:sz w:val="20"/>
+                                <w:szCs w:val="16"/>
+                              </w:rPr>
+                              <w:t>.</w:t>
+                            </w:r>
+                            <w:r>
+                              <w:rPr>
                                 <w:rFonts w:ascii="Kalpurush" w:hAnsi="Kalpurush" w:cs="Kalpurush"/>
                                 <w:sz w:val="20"/>
                                 <w:szCs w:val="16"/>
@@ -2178,12 +2186,15 @@
                 <wp14:sizeRelH relativeFrom="margin">
                   <wp14:pctWidth>0</wp14:pctWidth>
                 </wp14:sizeRelH>
+                <wp14:sizeRelV relativeFrom="margin">
+                  <wp14:pctHeight>0</wp14:pctHeight>
+                </wp14:sizeRelV>
               </wp:anchor>
             </w:drawing>
           </mc:Choice>
           <mc:Fallback>
             <w:pict>
-              <v:shape w14:anchorId="1EE92446" id="Text Box 45" o:spid="_x0000_s1040" type="#_x0000_t202" style="position:absolute;margin-left:-8.75pt;margin-top:78.2pt;width:31.95pt;height:27.05pt;z-index:251670528;visibility:visible;mso-wrap-style:square;mso-width-percent:0;mso-wrap-distance-left:9pt;mso-wrap-distance-top:0;mso-wrap-distance-right:9pt;mso-wrap-distance-bottom:0;mso-position-horizontal:absolute;mso-position-horizontal-relative:text;mso-position-vertical:absolute;mso-position-vertical-relative:text;mso-width-percent:0;mso-width-relative:margin;v-text-anchor:top" o:gfxdata="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" fillcolor="white [3201]" strokecolor="white [3212]" strokeweight=".5pt">
+              <v:shape w14:anchorId="1EE92446" id="Text Box 45" o:spid="_x0000_s1040" type="#_x0000_t202" style="position:absolute;margin-left:-12pt;margin-top:72.85pt;width:30pt;height:23.15pt;z-index:251669504;visibility:visible;mso-wrap-style:square;mso-width-percent:0;mso-height-percent:0;mso-wrap-distance-left:9pt;mso-wrap-distance-top:0;mso-wrap-distance-right:9pt;mso-wrap-distance-bottom:0;mso-position-horizontal:absolute;mso-position-horizontal-relative:text;mso-position-vertical:absolute;mso-position-vertical-relative:text;mso-width-percent:0;mso-height-percent:0;mso-width-relative:margin;mso-height-relative:margin;v-text-anchor:top" o:gfxdata="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" fillcolor="white [3201]" strokecolor="white [3212]" strokeweight=".5pt">
                 <v:textbox>
                   <w:txbxContent>
                     <w:p>
@@ -2213,6 +2224,14 @@
                       </w:r>
                       <w:r>
                         <w:rPr>
+                          <w:rFonts w:ascii="Nirmala UI" w:hAnsi="Nirmala UI" w:cs="Nirmala UI"/>
+                          <w:sz w:val="20"/>
+                          <w:szCs w:val="16"/>
+                        </w:rPr>
+                        <w:t>.</w:t>
+                      </w:r>
+                      <w:r>
+                        <w:rPr>
                           <w:rFonts w:ascii="Kalpurush" w:hAnsi="Kalpurush" w:cs="Kalpurush"/>
                           <w:sz w:val="20"/>
                           <w:szCs w:val="16"/>
@@ -2222,6 +2241,7 @@
                     </w:p>
                   </w:txbxContent>
                 </v:textbox>
+                <w10:wrap type="square"/>
               </v:shape>
             </w:pict>
           </mc:Fallback>
@@ -2234,7 +2254,7 @@
         <mc:AlternateContent>
           <mc:Choice Requires="wps">
             <w:drawing>
-              <wp:anchor distT="0" distB="0" distL="114300" distR="114300" simplePos="0" relativeHeight="251669504" behindDoc="0" locked="0" layoutInCell="1" allowOverlap="1" wp14:anchorId="08B2FE23" wp14:editId="3286DC6A">
+              <wp:anchor distT="0" distB="0" distL="114300" distR="114300" simplePos="0" relativeHeight="251668480" behindDoc="0" locked="0" layoutInCell="1" allowOverlap="1" wp14:anchorId="08B2FE23" wp14:editId="3286DC6A">
                 <wp:simplePos x="0" y="0"/>
                 <wp:positionH relativeFrom="column">
                   <wp:posOffset>-3094354</wp:posOffset>
@@ -2318,7 +2338,7 @@
           </mc:Choice>
           <mc:Fallback>
             <w:pict>
-              <v:shape w14:anchorId="08B2FE23" id="Text Box 28" o:spid="_x0000_s1041" type="#_x0000_t202" style="position:absolute;margin-left:-243.65pt;margin-top:248.4pt;width:28.4pt;height:28.35pt;z-index:251669504;visibility:visible;mso-wrap-style:square;mso-width-percent:0;mso-height-percent:0;mso-wrap-distance-left:9pt;mso-wrap-distance-top:0;mso-wrap-distance-right:9pt;mso-wrap-distance-bottom:0;mso-position-horizontal:absolute;mso-position-horizontal-relative:text;mso-position-vertical:absolute;mso-position-vertical-relative:text;mso-width-percent:0;mso-height-percent:0;mso-width-relative:margin;mso-height-relative:margin;v-text-anchor:top" o:gfxdata="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" fillcolor="white [3201]" strokecolor="white [3212]" strokeweight=".5pt">
+              <v:shape w14:anchorId="08B2FE23" id="Text Box 28" o:spid="_x0000_s1041" type="#_x0000_t202" style="position:absolute;margin-left:-243.65pt;margin-top:248.4pt;width:28.4pt;height:28.35pt;z-index:251668480;visibility:visible;mso-wrap-style:square;mso-width-percent:0;mso-height-percent:0;mso-wrap-distance-left:9pt;mso-wrap-distance-top:0;mso-wrap-distance-right:9pt;mso-wrap-distance-bottom:0;mso-position-horizontal:absolute;mso-position-horizontal-relative:text;mso-position-vertical:absolute;mso-position-vertical-relative:text;mso-width-percent:0;mso-height-percent:0;mso-width-relative:margin;mso-height-relative:margin;v-text-anchor:top" o:gfxdata="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" fillcolor="white [3201]" strokecolor="white [3212]" strokeweight=".5pt">
                 <v:textbox>
                   <w:txbxContent>
                     <w:p>
@@ -2361,7 +2381,7 @@
         <mc:AlternateContent>
           <mc:Choice Requires="wps">
             <w:drawing>
-              <wp:anchor distT="0" distB="0" distL="114300" distR="114300" simplePos="0" relativeHeight="251668480" behindDoc="0" locked="0" layoutInCell="1" allowOverlap="1" wp14:anchorId="116D33F1" wp14:editId="7AC2938D">
+              <wp:anchor distT="0" distB="0" distL="114300" distR="114300" simplePos="0" relativeHeight="251667456" behindDoc="0" locked="0" layoutInCell="1" allowOverlap="1" wp14:anchorId="116D33F1" wp14:editId="7AC2938D">
                 <wp:simplePos x="0" y="0"/>
                 <wp:positionH relativeFrom="column">
                   <wp:posOffset>-3141856</wp:posOffset>
@@ -2445,7 +2465,7 @@
           </mc:Choice>
           <mc:Fallback>
             <w:pict>
-              <v:shape w14:anchorId="116D33F1" id="Text Box 25" o:spid="_x0000_s1042" type="#_x0000_t202" style="position:absolute;margin-left:-247.4pt;margin-top:136.3pt;width:34.6pt;height:27.05pt;z-index:251668480;visibility:visible;mso-wrap-style:square;mso-width-percent:0;mso-height-percent:0;mso-wrap-distance-left:9pt;mso-wrap-distance-top:0;mso-wrap-distance-right:9pt;mso-wrap-distance-bottom:0;mso-position-horizontal:absolute;mso-position-horizontal-relative:text;mso-position-vertical:absolute;mso-position-vertical-relative:text;mso-width-percent:0;mso-height-percent:0;mso-width-relative:margin;mso-height-relative:margin;v-text-anchor:top" o:gfxdata="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" fillcolor="white [3201]" strokecolor="white [3212]" strokeweight=".5pt">
+              <v:shape w14:anchorId="116D33F1" id="Text Box 25" o:spid="_x0000_s1042" type="#_x0000_t202" style="position:absolute;margin-left:-247.4pt;margin-top:136.3pt;width:34.6pt;height:27.05pt;z-index:251667456;visibility:visible;mso-wrap-style:square;mso-width-percent:0;mso-height-percent:0;mso-wrap-distance-left:9pt;mso-wrap-distance-top:0;mso-wrap-distance-right:9pt;mso-wrap-distance-bottom:0;mso-position-horizontal:absolute;mso-position-horizontal-relative:text;mso-position-vertical:absolute;mso-position-vertical-relative:text;mso-width-percent:0;mso-height-percent:0;mso-width-relative:margin;mso-height-relative:margin;v-text-anchor:top" o:gfxdata="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" fillcolor="white [3201]" strokecolor="white [3212]" strokeweight=".5pt">
                 <v:textbox>
                   <w:txbxContent>
                     <w:p>
@@ -2488,7 +2508,7 @@
         <mc:AlternateContent>
           <mc:Choice Requires="wps">
             <w:drawing>
-              <wp:anchor distT="0" distB="0" distL="114300" distR="114300" simplePos="0" relativeHeight="251667456" behindDoc="0" locked="0" layoutInCell="1" allowOverlap="1" wp14:anchorId="6BD2990B" wp14:editId="15A383E5">
+              <wp:anchor distT="0" distB="0" distL="114300" distR="114300" simplePos="0" relativeHeight="251665408" behindDoc="0" locked="0" layoutInCell="1" allowOverlap="1" wp14:anchorId="6BD2990B" wp14:editId="15A383E5">
                 <wp:simplePos x="0" y="0"/>
                 <wp:positionH relativeFrom="column">
                   <wp:posOffset>-3171545</wp:posOffset>
@@ -2572,7 +2592,7 @@
           </mc:Choice>
           <mc:Fallback>
             <w:pict>
-              <v:shape w14:anchorId="6BD2990B" id="Text Box 24" o:spid="_x0000_s1043" type="#_x0000_t202" style="position:absolute;margin-left:-249.75pt;margin-top:40.45pt;width:25.7pt;height:21pt;z-index:251667456;visibility:visible;mso-wrap-style:square;mso-width-percent:0;mso-height-percent:0;mso-wrap-distance-left:9pt;mso-wrap-distance-top:0;mso-wrap-distance-right:9pt;mso-wrap-distance-bottom:0;mso-position-horizontal:absolute;mso-position-horizontal-relative:text;mso-position-vertical:absolute;mso-position-vertical-relative:text;mso-width-percent:0;mso-height-percent:0;mso-width-relative:margin;mso-height-relative:margin;v-text-anchor:top" o:gfxdata="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" fillcolor="white [3201]" strokecolor="white [3212]" strokeweight=".5pt">
+              <v:shape w14:anchorId="6BD2990B" id="Text Box 24" o:spid="_x0000_s1043" type="#_x0000_t202" style="position:absolute;margin-left:-249.75pt;margin-top:40.45pt;width:25.7pt;height:21pt;z-index:251665408;visibility:visible;mso-wrap-style:square;mso-width-percent:0;mso-height-percent:0;mso-wrap-distance-left:9pt;mso-wrap-distance-top:0;mso-wrap-distance-right:9pt;mso-wrap-distance-bottom:0;mso-position-horizontal:absolute;mso-position-horizontal-relative:text;mso-position-vertical:absolute;mso-position-vertical-relative:text;mso-width-percent:0;mso-height-percent:0;mso-width-relative:margin;mso-height-relative:margin;v-text-anchor:top" o:gfxdata="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" fillcolor="white [3201]" strokecolor="white [3212]" strokeweight=".5pt">
                 <v:textbox>
                   <w:txbxContent>
                     <w:p>
@@ -2615,7 +2635,7 @@
         <mc:AlternateContent>
           <mc:Choice Requires="wps">
             <w:drawing>
-              <wp:anchor distT="0" distB="0" distL="114300" distR="114300" simplePos="0" relativeHeight="251665408" behindDoc="0" locked="0" layoutInCell="1" allowOverlap="1" wp14:anchorId="5B5D69BE" wp14:editId="3D07A735">
+              <wp:anchor distT="0" distB="0" distL="114300" distR="114300" simplePos="0" relativeHeight="251663360" behindDoc="0" locked="0" layoutInCell="1" allowOverlap="1" wp14:anchorId="5B5D69BE" wp14:editId="3D07A735">
                 <wp:simplePos x="0" y="0"/>
                 <wp:positionH relativeFrom="column">
                   <wp:posOffset>-5447401</wp:posOffset>
@@ -2696,7 +2716,7 @@
           </mc:Choice>
           <mc:Fallback>
             <w:pict>
-              <v:shape w14:anchorId="5B5D69BE" id="Text Box 21" o:spid="_x0000_s1044" type="#_x0000_t202" style="position:absolute;margin-left:-428.95pt;margin-top:437.2pt;width:26.45pt;height:27.05pt;z-index:251665408;visibility:visible;mso-wrap-style:square;mso-width-percent:0;mso-wrap-distance-left:9pt;mso-wrap-distance-top:0;mso-wrap-distance-right:9pt;mso-wrap-distance-bottom:0;mso-position-horizontal:absolute;mso-position-horizontal-relative:text;mso-position-vertical:absolute;mso-position-vertical-relative:text;mso-width-percent:0;mso-width-relative:margin;v-text-anchor:top" o:gfxdata="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" fillcolor="white [3201]" strokecolor="white [3212]" strokeweight=".5pt">
+              <v:shape w14:anchorId="5B5D69BE" id="Text Box 21" o:spid="_x0000_s1044" type="#_x0000_t202" style="position:absolute;margin-left:-428.95pt;margin-top:437.2pt;width:26.45pt;height:27.05pt;z-index:251663360;visibility:visible;mso-wrap-style:square;mso-width-percent:0;mso-wrap-distance-left:9pt;mso-wrap-distance-top:0;mso-wrap-distance-right:9pt;mso-wrap-distance-bottom:0;mso-position-horizontal:absolute;mso-position-horizontal-relative:text;mso-position-vertical:absolute;mso-position-vertical-relative:text;mso-width-percent:0;mso-width-relative:margin;v-text-anchor:top" o:gfxdata="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" fillcolor="white [3201]" strokecolor="white [3212]" strokeweight=".5pt">
                 <v:textbox>
                   <w:txbxContent>
                     <w:p>
@@ -2739,7 +2759,7 @@
         <mc:AlternateContent>
           <mc:Choice Requires="wps">
             <w:drawing>
-              <wp:anchor distT="0" distB="0" distL="114300" distR="114300" simplePos="0" relativeHeight="251653120" behindDoc="0" locked="0" layoutInCell="1" allowOverlap="1" wp14:anchorId="033A9DC8" wp14:editId="69A66CE0">
+              <wp:anchor distT="0" distB="0" distL="114300" distR="114300" simplePos="0" relativeHeight="251654144" behindDoc="0" locked="0" layoutInCell="1" allowOverlap="1" wp14:anchorId="033A9DC8" wp14:editId="69A66CE0">
                 <wp:simplePos x="0" y="0"/>
                 <wp:positionH relativeFrom="column">
                   <wp:posOffset>-5472801</wp:posOffset>
@@ -2820,7 +2840,7 @@
           </mc:Choice>
           <mc:Fallback>
             <w:pict>
-              <v:shape w14:anchorId="033A9DC8" id="Text Box 20" o:spid="_x0000_s1045" type="#_x0000_t202" style="position:absolute;margin-left:-430.95pt;margin-top:322.1pt;width:26.45pt;height:27.05pt;z-index:251653120;visibility:visible;mso-wrap-style:square;mso-width-percent:0;mso-wrap-distance-left:9pt;mso-wrap-distance-top:0;mso-wrap-distance-right:9pt;mso-wrap-distance-bottom:0;mso-position-horizontal:absolute;mso-position-horizontal-relative:text;mso-position-vertical:absolute;mso-position-vertical-relative:text;mso-width-percent:0;mso-width-relative:margin;v-text-anchor:top" o:gfxdata="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" fillcolor="white [3201]" strokecolor="white [3212]" strokeweight=".5pt">
+              <v:shape w14:anchorId="033A9DC8" id="Text Box 20" o:spid="_x0000_s1045" type="#_x0000_t202" style="position:absolute;margin-left:-430.95pt;margin-top:322.1pt;width:26.45pt;height:27.05pt;z-index:251654144;visibility:visible;mso-wrap-style:square;mso-width-percent:0;mso-wrap-distance-left:9pt;mso-wrap-distance-top:0;mso-wrap-distance-right:9pt;mso-wrap-distance-bottom:0;mso-position-horizontal:absolute;mso-position-horizontal-relative:text;mso-position-vertical:absolute;mso-position-vertical-relative:text;mso-width-percent:0;mso-width-relative:margin;v-text-anchor:top" o:gfxdata="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" fillcolor="white [3201]" strokecolor="white [3212]" strokeweight=".5pt">
                 <v:textbox>
                   <w:txbxContent>
                     <w:p>
@@ -2863,7 +2883,7 @@
         <mc:AlternateContent>
           <mc:Choice Requires="wps">
             <w:drawing>
-              <wp:anchor distT="0" distB="0" distL="114300" distR="114300" simplePos="0" relativeHeight="251650048" behindDoc="0" locked="0" layoutInCell="1" allowOverlap="1" wp14:anchorId="4DA500E3" wp14:editId="30ABB84D">
+              <wp:anchor distT="0" distB="0" distL="114300" distR="114300" simplePos="0" relativeHeight="251652096" behindDoc="0" locked="0" layoutInCell="1" allowOverlap="1" wp14:anchorId="4DA500E3" wp14:editId="30ABB84D">
                 <wp:simplePos x="0" y="0"/>
                 <wp:positionH relativeFrom="column">
                   <wp:posOffset>-5472801</wp:posOffset>
@@ -2944,7 +2964,7 @@
           </mc:Choice>
           <mc:Fallback>
             <w:pict>
-              <v:shape w14:anchorId="4DA500E3" id="Text Box 18" o:spid="_x0000_s1046" type="#_x0000_t202" style="position:absolute;margin-left:-430.95pt;margin-top:136.25pt;width:26.45pt;height:27.05pt;z-index:251650048;visibility:visible;mso-wrap-style:square;mso-width-percent:0;mso-wrap-distance-left:9pt;mso-wrap-distance-top:0;mso-wrap-distance-right:9pt;mso-wrap-distance-bottom:0;mso-position-horizontal:absolute;mso-position-horizontal-relative:text;mso-position-vertical:absolute;mso-position-vertical-relative:text;mso-width-percent:0;mso-width-relative:margin;v-text-anchor:top" o:gfxdata="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" fillcolor="white [3201]" strokecolor="white [3212]" strokeweight=".5pt">
+              <v:shape w14:anchorId="4DA500E3" id="Text Box 18" o:spid="_x0000_s1046" type="#_x0000_t202" style="position:absolute;margin-left:-430.95pt;margin-top:136.25pt;width:26.45pt;height:27.05pt;z-index:251652096;visibility:visible;mso-wrap-style:square;mso-width-percent:0;mso-wrap-distance-left:9pt;mso-wrap-distance-top:0;mso-wrap-distance-right:9pt;mso-wrap-distance-bottom:0;mso-position-horizontal:absolute;mso-position-horizontal-relative:text;mso-position-vertical:absolute;mso-position-vertical-relative:text;mso-width-percent:0;mso-width-relative:margin;v-text-anchor:top" o:gfxdata="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" fillcolor="white [3201]" strokecolor="white [3212]" strokeweight=".5pt">
                 <v:textbox>
                   <w:txbxContent>
                     <w:p>
@@ -2987,7 +3007,7 @@
         <mc:AlternateContent>
           <mc:Choice Requires="wps">
             <w:drawing>
-              <wp:anchor distT="0" distB="0" distL="114300" distR="114300" simplePos="0" relativeHeight="251649024" behindDoc="0" locked="0" layoutInCell="1" allowOverlap="1" wp14:anchorId="2E887D34" wp14:editId="46CA1D2A">
+              <wp:anchor distT="0" distB="0" distL="114300" distR="114300" simplePos="0" relativeHeight="251651072" behindDoc="0" locked="0" layoutInCell="1" allowOverlap="1" wp14:anchorId="2E887D34" wp14:editId="46CA1D2A">
                 <wp:simplePos x="0" y="0"/>
                 <wp:positionH relativeFrom="column">
                   <wp:posOffset>-5483916</wp:posOffset>
@@ -3071,7 +3091,7 @@
           </mc:Choice>
           <mc:Fallback>
             <w:pict>
-              <v:shape w14:anchorId="2E887D34" id="Text Box 17" o:spid="_x0000_s1047" type="#_x0000_t202" style="position:absolute;margin-left:-431.8pt;margin-top:61.55pt;width:26.45pt;height:20.2pt;z-index:251649024;visibility:visible;mso-wrap-style:square;mso-width-percent:0;mso-height-percent:0;mso-wrap-distance-left:9pt;mso-wrap-distance-top:0;mso-wrap-distance-right:9pt;mso-wrap-distance-bottom:0;mso-position-horizontal:absolute;mso-position-horizontal-relative:text;mso-position-vertical:absolute;mso-position-vertical-relative:text;mso-width-percent:0;mso-height-percent:0;mso-width-relative:margin;mso-height-relative:margin;v-text-anchor:top" o:gfxdata="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" fillcolor="white [3201]" strokecolor="white [3212]" strokeweight=".5pt">
+              <v:shape w14:anchorId="2E887D34" id="Text Box 17" o:spid="_x0000_s1047" type="#_x0000_t202" style="position:absolute;margin-left:-431.8pt;margin-top:61.55pt;width:26.45pt;height:20.2pt;z-index:251651072;visibility:visible;mso-wrap-style:square;mso-width-percent:0;mso-height-percent:0;mso-wrap-distance-left:9pt;mso-wrap-distance-top:0;mso-wrap-distance-right:9pt;mso-wrap-distance-bottom:0;mso-position-horizontal:absolute;mso-position-horizontal-relative:text;mso-position-vertical:absolute;mso-position-vertical-relative:text;mso-width-percent:0;mso-height-percent:0;mso-width-relative:margin;mso-height-relative:margin;v-text-anchor:top" o:gfxdata="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" fillcolor="white [3201]" strokecolor="white [3212]" strokeweight=".5pt">
                 <v:textbox>
                   <w:txbxContent>
                     <w:p>

</xml_diff>